<commit_message>
Terminato doc PM2 e auto deploy
</commit_message>
<xml_diff>
--- a/3_Documentazione/Documentazione_GestionaleMagazzino_PM2.docx
+++ b/3_Documentazione/Documentazione_GestionaleMagazzino_PM2.docx
@@ -10303,6 +10303,14 @@
         <w:lastRenderedPageBreak/>
         <w:t>Installazione PM2</w:t>
       </w:r>
+      <w:r>
+        <w:t xml:space="preserve"> e script per l’auto </w:t>
+      </w:r>
+      <w:proofErr w:type="spellStart"/>
+      <w:r>
+        <w:t>deploy</w:t>
+      </w:r>
+      <w:proofErr w:type="spellEnd"/>
     </w:p>
     <w:p>
       <w:pPr>
@@ -11050,31 +11058,2787 @@
         <w:rPr>
           <w:lang w:val="it-IT"/>
         </w:rPr>
-        <w:t>Cron</w:t>
-      </w:r>
-      <w:bookmarkStart w:id="31" w:name="_GoBack"/>
+        <w:t>Nella cartella /</w:t>
+      </w:r>
+      <w:proofErr w:type="spellStart"/>
+      <w:r>
+        <w:rPr>
+          <w:lang w:val="it-IT"/>
+        </w:rPr>
+        <w:t>opt</w:t>
+      </w:r>
+      <w:proofErr w:type="spellEnd"/>
+      <w:r>
+        <w:rPr>
+          <w:lang w:val="it-IT"/>
+        </w:rPr>
+        <w:t xml:space="preserve">/scripts è presente uno script auto_deploy.py che controlla se su GitHub ci sono state modifiche </w:t>
+      </w:r>
+      <w:proofErr w:type="gramStart"/>
+      <w:r>
+        <w:rPr>
+          <w:lang w:val="it-IT"/>
+        </w:rPr>
+        <w:t>alla repository</w:t>
+      </w:r>
+      <w:proofErr w:type="gramEnd"/>
+      <w:r>
+        <w:rPr>
+          <w:lang w:val="it-IT"/>
+        </w:rPr>
+        <w:t>, successivamente esegue un pull delle modifiche e riavvia il processo dell’app.</w:t>
+      </w:r>
+    </w:p>
+    <w:p>
+      <w:pPr>
+        <w:rPr>
+          <w:lang w:val="it-IT"/>
+        </w:rPr>
+      </w:pPr>
+      <w:r>
+        <w:rPr>
+          <w:noProof/>
+        </w:rPr>
+        <mc:AlternateContent>
+          <mc:Choice Requires="wps">
+            <w:drawing>
+              <wp:anchor distT="0" distB="0" distL="114300" distR="114300" simplePos="0" relativeHeight="251672576" behindDoc="0" locked="0" layoutInCell="1" allowOverlap="1" wp14:anchorId="647B2FB8" wp14:editId="1FCD90CE">
+                <wp:simplePos x="0" y="0"/>
+                <wp:positionH relativeFrom="column">
+                  <wp:posOffset>5080</wp:posOffset>
+                </wp:positionH>
+                <wp:positionV relativeFrom="paragraph">
+                  <wp:posOffset>2110740</wp:posOffset>
+                </wp:positionV>
+                <wp:extent cx="6090285" cy="635"/>
+                <wp:effectExtent l="0" t="0" r="0" b="0"/>
+                <wp:wrapNone/>
+                <wp:docPr id="20" name="Casella di testo 20"/>
+                <wp:cNvGraphicFramePr/>
+                <a:graphic xmlns:a="http://schemas.openxmlformats.org/drawingml/2006/main">
+                  <a:graphicData uri="http://schemas.microsoft.com/office/word/2010/wordprocessingShape">
+                    <wps:wsp>
+                      <wps:cNvSpPr txBox="1"/>
+                      <wps:spPr>
+                        <a:xfrm>
+                          <a:off x="0" y="0"/>
+                          <a:ext cx="6090285" cy="635"/>
+                        </a:xfrm>
+                        <a:prstGeom prst="rect">
+                          <a:avLst/>
+                        </a:prstGeom>
+                        <a:solidFill>
+                          <a:prstClr val="white"/>
+                        </a:solidFill>
+                        <a:ln>
+                          <a:noFill/>
+                        </a:ln>
+                      </wps:spPr>
+                      <wps:txbx>
+                        <w:txbxContent>
+                          <w:p>
+                            <w:pPr>
+                              <w:pStyle w:val="Didascalia"/>
+                              <w:jc w:val="center"/>
+                              <w:rPr>
+                                <w:noProof/>
+                                <w:sz w:val="20"/>
+                                <w:lang w:val="it-IT"/>
+                              </w:rPr>
+                            </w:pPr>
+                            <w:r>
+                              <w:rPr>
+                                <w:sz w:val="20"/>
+                              </w:rPr>
+                              <w:t xml:space="preserve">Figura </w:t>
+                            </w:r>
+                            <w:r>
+                              <w:rPr>
+                                <w:sz w:val="20"/>
+                              </w:rPr>
+                              <w:fldChar w:fldCharType="begin"/>
+                            </w:r>
+                            <w:r>
+                              <w:rPr>
+                                <w:sz w:val="20"/>
+                              </w:rPr>
+                              <w:instrText xml:space="preserve"> SEQ Figura \* ARABIC </w:instrText>
+                            </w:r>
+                            <w:r>
+                              <w:rPr>
+                                <w:sz w:val="20"/>
+                              </w:rPr>
+                              <w:fldChar w:fldCharType="separate"/>
+                            </w:r>
+                            <w:r>
+                              <w:rPr>
+                                <w:noProof/>
+                                <w:sz w:val="20"/>
+                              </w:rPr>
+                              <w:t>8</w:t>
+                            </w:r>
+                            <w:r>
+                              <w:rPr>
+                                <w:sz w:val="20"/>
+                              </w:rPr>
+                              <w:fldChar w:fldCharType="end"/>
+                            </w:r>
+                            <w:r>
+                              <w:rPr>
+                                <w:sz w:val="20"/>
+                              </w:rPr>
+                              <w:t xml:space="preserve"> Script auto_deploy.py</w:t>
+                            </w:r>
+                          </w:p>
+                        </w:txbxContent>
+                      </wps:txbx>
+                      <wps:bodyPr rot="0" spcFirstLastPara="0" vertOverflow="overflow" horzOverflow="overflow" vert="horz" wrap="square" lIns="0" tIns="0" rIns="0" bIns="0" numCol="1" spcCol="0" rtlCol="0" fromWordArt="0" anchor="t" anchorCtr="0" forceAA="0" compatLnSpc="1">
+                        <a:prstTxWarp prst="textNoShape">
+                          <a:avLst/>
+                        </a:prstTxWarp>
+                        <a:spAutoFit/>
+                      </wps:bodyPr>
+                    </wps:wsp>
+                  </a:graphicData>
+                </a:graphic>
+              </wp:anchor>
+            </w:drawing>
+          </mc:Choice>
+          <mc:Fallback>
+            <w:pict>
+              <v:shape w14:anchorId="647B2FB8" id="Casella di testo 20" o:spid="_x0000_s1032" type="#_x0000_t202" style="position:absolute;margin-left:.4pt;margin-top:166.2pt;width:479.55pt;height:.05pt;z-index:251672576;visibility:visible;mso-wrap-style:square;mso-wrap-distance-left:9pt;mso-wrap-distance-top:0;mso-wrap-distance-right:9pt;mso-wrap-distance-bottom:0;mso-position-horizontal:absolute;mso-position-horizontal-relative:text;mso-position-vertical:absolute;mso-position-vertical-relative:text;v-text-anchor:top" o:gfxdata="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" stroked="f">
+                <v:textbox style="mso-fit-shape-to-text:t" inset="0,0,0,0">
+                  <w:txbxContent>
+                    <w:p>
+                      <w:pPr>
+                        <w:pStyle w:val="Didascalia"/>
+                        <w:jc w:val="center"/>
+                        <w:rPr>
+                          <w:noProof/>
+                          <w:sz w:val="20"/>
+                          <w:lang w:val="it-IT"/>
+                        </w:rPr>
+                      </w:pPr>
+                      <w:r>
+                        <w:rPr>
+                          <w:sz w:val="20"/>
+                        </w:rPr>
+                        <w:t xml:space="preserve">Figura </w:t>
+                      </w:r>
+                      <w:r>
+                        <w:rPr>
+                          <w:sz w:val="20"/>
+                        </w:rPr>
+                        <w:fldChar w:fldCharType="begin"/>
+                      </w:r>
+                      <w:r>
+                        <w:rPr>
+                          <w:sz w:val="20"/>
+                        </w:rPr>
+                        <w:instrText xml:space="preserve"> SEQ Figura \* ARABIC </w:instrText>
+                      </w:r>
+                      <w:r>
+                        <w:rPr>
+                          <w:sz w:val="20"/>
+                        </w:rPr>
+                        <w:fldChar w:fldCharType="separate"/>
+                      </w:r>
+                      <w:r>
+                        <w:rPr>
+                          <w:noProof/>
+                          <w:sz w:val="20"/>
+                        </w:rPr>
+                        <w:t>8</w:t>
+                      </w:r>
+                      <w:r>
+                        <w:rPr>
+                          <w:sz w:val="20"/>
+                        </w:rPr>
+                        <w:fldChar w:fldCharType="end"/>
+                      </w:r>
+                      <w:r>
+                        <w:rPr>
+                          <w:sz w:val="20"/>
+                        </w:rPr>
+                        <w:t xml:space="preserve"> Script auto_deploy.py</w:t>
+                      </w:r>
+                    </w:p>
+                  </w:txbxContent>
+                </v:textbox>
+              </v:shape>
+            </w:pict>
+          </mc:Fallback>
+        </mc:AlternateContent>
+      </w:r>
+      <w:r>
+        <w:rPr>
+          <w:noProof/>
+          <w:lang w:val="it-IT"/>
+        </w:rPr>
+        <mc:AlternateContent>
+          <mc:Choice Requires="wps">
+            <w:drawing>
+              <wp:anchor distT="0" distB="0" distL="114300" distR="114300" simplePos="0" relativeHeight="251670528" behindDoc="0" locked="0" layoutInCell="1" allowOverlap="1" wp14:anchorId="56633EF9" wp14:editId="00D98699">
+                <wp:simplePos x="0" y="0"/>
+                <wp:positionH relativeFrom="margin">
+                  <wp:align>right</wp:align>
+                </wp:positionH>
+                <wp:positionV relativeFrom="paragraph">
+                  <wp:posOffset>66455</wp:posOffset>
+                </wp:positionV>
+                <wp:extent cx="6090285" cy="1987826"/>
+                <wp:effectExtent l="0" t="0" r="24765" b="12700"/>
+                <wp:wrapNone/>
+                <wp:docPr id="18" name="Casella di testo 18"/>
+                <wp:cNvGraphicFramePr/>
+                <a:graphic xmlns:a="http://schemas.openxmlformats.org/drawingml/2006/main">
+                  <a:graphicData uri="http://schemas.microsoft.com/office/word/2010/wordprocessingShape">
+                    <wps:wsp>
+                      <wps:cNvSpPr txBox="1"/>
+                      <wps:spPr>
+                        <a:xfrm>
+                          <a:off x="0" y="0"/>
+                          <a:ext cx="6090285" cy="1987826"/>
+                        </a:xfrm>
+                        <a:prstGeom prst="rect">
+                          <a:avLst/>
+                        </a:prstGeom>
+                        <a:solidFill>
+                          <a:schemeClr val="lt1"/>
+                        </a:solidFill>
+                        <a:ln w="6350">
+                          <a:solidFill>
+                            <a:prstClr val="black"/>
+                          </a:solidFill>
+                        </a:ln>
+                      </wps:spPr>
+                      <wps:txbx>
+                        <w:txbxContent>
+                          <w:p>
+                            <w:pPr>
+                              <w:shd w:val="clear" w:color="auto" w:fill="FFFFFF"/>
+                              <w:spacing w:line="285" w:lineRule="atLeast"/>
+                              <w:rPr>
+                                <w:rFonts w:ascii="Consolas" w:hAnsi="Consolas"/>
+                                <w:color w:val="000000"/>
+                                <w:sz w:val="20"/>
+                                <w:lang w:eastAsia="it-CH"/>
+                              </w:rPr>
+                            </w:pPr>
+                            <w:proofErr w:type="gramStart"/>
+                            <w:r>
+                              <w:rPr>
+                                <w:rFonts w:ascii="Consolas" w:hAnsi="Consolas"/>
+                                <w:color w:val="008000"/>
+                                <w:sz w:val="20"/>
+                                <w:lang w:eastAsia="it-CH"/>
+                              </w:rPr>
+                              <w:t>#!/</w:t>
+                            </w:r>
+                            <w:proofErr w:type="spellStart"/>
+                            <w:proofErr w:type="gramEnd"/>
+                            <w:r>
+                              <w:rPr>
+                                <w:rFonts w:ascii="Consolas" w:hAnsi="Consolas"/>
+                                <w:color w:val="008000"/>
+                                <w:sz w:val="20"/>
+                                <w:lang w:eastAsia="it-CH"/>
+                              </w:rPr>
+                              <w:t>usr</w:t>
+                            </w:r>
+                            <w:proofErr w:type="spellEnd"/>
+                            <w:r>
+                              <w:rPr>
+                                <w:rFonts w:ascii="Consolas" w:hAnsi="Consolas"/>
+                                <w:color w:val="008000"/>
+                                <w:sz w:val="20"/>
+                                <w:lang w:eastAsia="it-CH"/>
+                              </w:rPr>
+                              <w:t>/bin/python3</w:t>
+                            </w:r>
+                          </w:p>
+                          <w:p>
+                            <w:pPr>
+                              <w:shd w:val="clear" w:color="auto" w:fill="FFFFFF"/>
+                              <w:spacing w:line="285" w:lineRule="atLeast"/>
+                              <w:rPr>
+                                <w:rFonts w:ascii="Consolas" w:hAnsi="Consolas"/>
+                                <w:color w:val="000000"/>
+                                <w:sz w:val="20"/>
+                                <w:lang w:eastAsia="it-CH"/>
+                              </w:rPr>
+                            </w:pPr>
+                            <w:r>
+                              <w:rPr>
+                                <w:rFonts w:ascii="Consolas" w:hAnsi="Consolas"/>
+                                <w:color w:val="AF00DB"/>
+                                <w:sz w:val="20"/>
+                                <w:lang w:eastAsia="it-CH"/>
+                              </w:rPr>
+                              <w:t>import</w:t>
+                            </w:r>
+                            <w:r>
+                              <w:rPr>
+                                <w:rFonts w:ascii="Consolas" w:hAnsi="Consolas"/>
+                                <w:color w:val="000000"/>
+                                <w:sz w:val="20"/>
+                                <w:lang w:eastAsia="it-CH"/>
+                              </w:rPr>
+                              <w:t xml:space="preserve"> </w:t>
+                            </w:r>
+                            <w:proofErr w:type="spellStart"/>
+                            <w:r>
+                              <w:rPr>
+                                <w:rFonts w:ascii="Consolas" w:hAnsi="Consolas"/>
+                                <w:color w:val="267F99"/>
+                                <w:sz w:val="20"/>
+                                <w:lang w:eastAsia="it-CH"/>
+                              </w:rPr>
+                              <w:t>os</w:t>
+                            </w:r>
+                            <w:proofErr w:type="spellEnd"/>
+                          </w:p>
+                          <w:p>
+                            <w:pPr>
+                              <w:shd w:val="clear" w:color="auto" w:fill="FFFFFF"/>
+                              <w:spacing w:line="285" w:lineRule="atLeast"/>
+                              <w:rPr>
+                                <w:rFonts w:ascii="Consolas" w:hAnsi="Consolas"/>
+                                <w:color w:val="000000"/>
+                                <w:sz w:val="20"/>
+                                <w:lang w:eastAsia="it-CH"/>
+                              </w:rPr>
+                            </w:pPr>
+                            <w:r>
+                              <w:rPr>
+                                <w:rFonts w:ascii="Consolas" w:hAnsi="Consolas"/>
+                                <w:color w:val="AF00DB"/>
+                                <w:sz w:val="20"/>
+                                <w:lang w:eastAsia="it-CH"/>
+                              </w:rPr>
+                              <w:t>import</w:t>
+                            </w:r>
+                            <w:r>
+                              <w:rPr>
+                                <w:rFonts w:ascii="Consolas" w:hAnsi="Consolas"/>
+                                <w:color w:val="000000"/>
+                                <w:sz w:val="20"/>
+                                <w:lang w:eastAsia="it-CH"/>
+                              </w:rPr>
+                              <w:t xml:space="preserve"> </w:t>
+                            </w:r>
+                            <w:proofErr w:type="spellStart"/>
+                            <w:r>
+                              <w:rPr>
+                                <w:rFonts w:ascii="Consolas" w:hAnsi="Consolas"/>
+                                <w:color w:val="267F99"/>
+                                <w:sz w:val="20"/>
+                                <w:lang w:eastAsia="it-CH"/>
+                              </w:rPr>
+                              <w:t>subprocess</w:t>
+                            </w:r>
+                            <w:proofErr w:type="spellEnd"/>
+                          </w:p>
+                          <w:p>
+                            <w:pPr>
+                              <w:shd w:val="clear" w:color="auto" w:fill="FFFFFF"/>
+                              <w:spacing w:line="285" w:lineRule="atLeast"/>
+                              <w:rPr>
+                                <w:rFonts w:ascii="Consolas" w:hAnsi="Consolas"/>
+                                <w:color w:val="000000"/>
+                                <w:sz w:val="20"/>
+                                <w:lang w:eastAsia="it-CH"/>
+                              </w:rPr>
+                            </w:pPr>
+                            <w:proofErr w:type="spellStart"/>
+                            <w:proofErr w:type="gramStart"/>
+                            <w:r>
+                              <w:rPr>
+                                <w:rFonts w:ascii="Consolas" w:hAnsi="Consolas"/>
+                                <w:color w:val="267F99"/>
+                                <w:sz w:val="20"/>
+                                <w:lang w:eastAsia="it-CH"/>
+                              </w:rPr>
+                              <w:t>os</w:t>
+                            </w:r>
+                            <w:r>
+                              <w:rPr>
+                                <w:rFonts w:ascii="Consolas" w:hAnsi="Consolas"/>
+                                <w:color w:val="000000"/>
+                                <w:sz w:val="20"/>
+                                <w:lang w:eastAsia="it-CH"/>
+                              </w:rPr>
+                              <w:t>.</w:t>
+                            </w:r>
+                            <w:r>
+                              <w:rPr>
+                                <w:rFonts w:ascii="Consolas" w:hAnsi="Consolas"/>
+                                <w:color w:val="795E26"/>
+                                <w:sz w:val="20"/>
+                                <w:lang w:eastAsia="it-CH"/>
+                              </w:rPr>
+                              <w:t>chdir</w:t>
+                            </w:r>
+                            <w:proofErr w:type="spellEnd"/>
+                            <w:proofErr w:type="gramEnd"/>
+                            <w:r>
+                              <w:rPr>
+                                <w:rFonts w:ascii="Consolas" w:hAnsi="Consolas"/>
+                                <w:color w:val="000000"/>
+                                <w:sz w:val="20"/>
+                                <w:lang w:eastAsia="it-CH"/>
+                              </w:rPr>
+                              <w:t>(</w:t>
+                            </w:r>
+                            <w:r>
+                              <w:rPr>
+                                <w:rFonts w:ascii="Consolas" w:hAnsi="Consolas"/>
+                                <w:color w:val="A31515"/>
+                                <w:sz w:val="20"/>
+                                <w:lang w:eastAsia="it-CH"/>
+                              </w:rPr>
+                              <w:t>"/</w:t>
+                            </w:r>
+                            <w:proofErr w:type="spellStart"/>
+                            <w:r>
+                              <w:rPr>
+                                <w:rFonts w:ascii="Consolas" w:hAnsi="Consolas"/>
+                                <w:color w:val="A31515"/>
+                                <w:sz w:val="20"/>
+                                <w:lang w:eastAsia="it-CH"/>
+                              </w:rPr>
+                              <w:t>opt</w:t>
+                            </w:r>
+                            <w:proofErr w:type="spellEnd"/>
+                            <w:r>
+                              <w:rPr>
+                                <w:rFonts w:ascii="Consolas" w:hAnsi="Consolas"/>
+                                <w:color w:val="A31515"/>
+                                <w:sz w:val="20"/>
+                                <w:lang w:eastAsia="it-CH"/>
+                              </w:rPr>
+                              <w:t>/</w:t>
+                            </w:r>
+                            <w:proofErr w:type="spellStart"/>
+                            <w:r>
+                              <w:rPr>
+                                <w:rFonts w:ascii="Consolas" w:hAnsi="Consolas"/>
+                                <w:color w:val="A31515"/>
+                                <w:sz w:val="20"/>
+                                <w:lang w:eastAsia="it-CH"/>
+                              </w:rPr>
+                              <w:t>GestionaleMagazzino</w:t>
+                            </w:r>
+                            <w:proofErr w:type="spellEnd"/>
+                            <w:r>
+                              <w:rPr>
+                                <w:rFonts w:ascii="Consolas" w:hAnsi="Consolas"/>
+                                <w:color w:val="A31515"/>
+                                <w:sz w:val="20"/>
+                                <w:lang w:eastAsia="it-CH"/>
+                              </w:rPr>
+                              <w:t>"</w:t>
+                            </w:r>
+                            <w:r>
+                              <w:rPr>
+                                <w:rFonts w:ascii="Consolas" w:hAnsi="Consolas"/>
+                                <w:color w:val="000000"/>
+                                <w:sz w:val="20"/>
+                                <w:lang w:eastAsia="it-CH"/>
+                              </w:rPr>
+                              <w:t>)</w:t>
+                            </w:r>
+                          </w:p>
+                          <w:p>
+                            <w:pPr>
+                              <w:shd w:val="clear" w:color="auto" w:fill="FFFFFF"/>
+                              <w:spacing w:line="285" w:lineRule="atLeast"/>
+                              <w:rPr>
+                                <w:rFonts w:ascii="Consolas" w:hAnsi="Consolas"/>
+                                <w:color w:val="000000"/>
+                                <w:sz w:val="20"/>
+                                <w:lang w:eastAsia="it-CH"/>
+                              </w:rPr>
+                            </w:pPr>
+                            <w:proofErr w:type="spellStart"/>
+                            <w:r>
+                              <w:rPr>
+                                <w:rFonts w:ascii="Consolas" w:hAnsi="Consolas"/>
+                                <w:color w:val="001080"/>
+                                <w:sz w:val="20"/>
+                                <w:lang w:eastAsia="it-CH"/>
+                              </w:rPr>
+                              <w:t>git_process</w:t>
+                            </w:r>
+                            <w:proofErr w:type="spellEnd"/>
+                            <w:r>
+                              <w:rPr>
+                                <w:rFonts w:ascii="Consolas" w:hAnsi="Consolas"/>
+                                <w:color w:val="000000"/>
+                                <w:sz w:val="20"/>
+                                <w:lang w:eastAsia="it-CH"/>
+                              </w:rPr>
+                              <w:t xml:space="preserve"> = </w:t>
+                            </w:r>
+                            <w:proofErr w:type="spellStart"/>
+                            <w:proofErr w:type="gramStart"/>
+                            <w:r>
+                              <w:rPr>
+                                <w:rFonts w:ascii="Consolas" w:hAnsi="Consolas"/>
+                                <w:color w:val="267F99"/>
+                                <w:sz w:val="20"/>
+                                <w:lang w:eastAsia="it-CH"/>
+                              </w:rPr>
+                              <w:t>subprocess</w:t>
+                            </w:r>
+                            <w:r>
+                              <w:rPr>
+                                <w:rFonts w:ascii="Consolas" w:hAnsi="Consolas"/>
+                                <w:color w:val="000000"/>
+                                <w:sz w:val="20"/>
+                                <w:lang w:eastAsia="it-CH"/>
+                              </w:rPr>
+                              <w:t>.</w:t>
+                            </w:r>
+                            <w:r>
+                              <w:rPr>
+                                <w:rFonts w:ascii="Consolas" w:hAnsi="Consolas"/>
+                                <w:color w:val="267F99"/>
+                                <w:sz w:val="20"/>
+                                <w:lang w:eastAsia="it-CH"/>
+                              </w:rPr>
+                              <w:t>Popen</w:t>
+                            </w:r>
+                            <w:proofErr w:type="spellEnd"/>
+                            <w:proofErr w:type="gramEnd"/>
+                            <w:r>
+                              <w:rPr>
+                                <w:rFonts w:ascii="Consolas" w:hAnsi="Consolas"/>
+                                <w:color w:val="000000"/>
+                                <w:sz w:val="20"/>
+                                <w:lang w:eastAsia="it-CH"/>
+                              </w:rPr>
+                              <w:t>([</w:t>
+                            </w:r>
+                            <w:r>
+                              <w:rPr>
+                                <w:rFonts w:ascii="Consolas" w:hAnsi="Consolas"/>
+                                <w:color w:val="A31515"/>
+                                <w:sz w:val="20"/>
+                                <w:lang w:eastAsia="it-CH"/>
+                              </w:rPr>
+                              <w:t>"</w:t>
+                            </w:r>
+                            <w:proofErr w:type="spellStart"/>
+                            <w:r>
+                              <w:rPr>
+                                <w:rFonts w:ascii="Consolas" w:hAnsi="Consolas"/>
+                                <w:color w:val="A31515"/>
+                                <w:sz w:val="20"/>
+                                <w:lang w:eastAsia="it-CH"/>
+                              </w:rPr>
+                              <w:t>git</w:t>
+                            </w:r>
+                            <w:proofErr w:type="spellEnd"/>
+                            <w:r>
+                              <w:rPr>
+                                <w:rFonts w:ascii="Consolas" w:hAnsi="Consolas"/>
+                                <w:color w:val="A31515"/>
+                                <w:sz w:val="20"/>
+                                <w:lang w:eastAsia="it-CH"/>
+                              </w:rPr>
+                              <w:t>"</w:t>
+                            </w:r>
+                            <w:r>
+                              <w:rPr>
+                                <w:rFonts w:ascii="Consolas" w:hAnsi="Consolas"/>
+                                <w:color w:val="000000"/>
+                                <w:sz w:val="20"/>
+                                <w:lang w:eastAsia="it-CH"/>
+                              </w:rPr>
+                              <w:t xml:space="preserve">, </w:t>
+                            </w:r>
+                            <w:r>
+                              <w:rPr>
+                                <w:rFonts w:ascii="Consolas" w:hAnsi="Consolas"/>
+                                <w:color w:val="A31515"/>
+                                <w:sz w:val="20"/>
+                                <w:lang w:eastAsia="it-CH"/>
+                              </w:rPr>
+                              <w:t>"</w:t>
+                            </w:r>
+                            <w:proofErr w:type="spellStart"/>
+                            <w:r>
+                              <w:rPr>
+                                <w:rFonts w:ascii="Consolas" w:hAnsi="Consolas"/>
+                                <w:color w:val="A31515"/>
+                                <w:sz w:val="20"/>
+                                <w:lang w:eastAsia="it-CH"/>
+                              </w:rPr>
+                              <w:t>fetch</w:t>
+                            </w:r>
+                            <w:proofErr w:type="spellEnd"/>
+                            <w:r>
+                              <w:rPr>
+                                <w:rFonts w:ascii="Consolas" w:hAnsi="Consolas"/>
+                                <w:color w:val="A31515"/>
+                                <w:sz w:val="20"/>
+                                <w:lang w:eastAsia="it-CH"/>
+                              </w:rPr>
+                              <w:t>"</w:t>
+                            </w:r>
+                            <w:r>
+                              <w:rPr>
+                                <w:rFonts w:ascii="Consolas" w:hAnsi="Consolas"/>
+                                <w:color w:val="000000"/>
+                                <w:sz w:val="20"/>
+                                <w:lang w:eastAsia="it-CH"/>
+                              </w:rPr>
+                              <w:t xml:space="preserve">, </w:t>
+                            </w:r>
+                            <w:r>
+                              <w:rPr>
+                                <w:rFonts w:ascii="Consolas" w:hAnsi="Consolas"/>
+                                <w:color w:val="A31515"/>
+                                <w:sz w:val="20"/>
+                                <w:lang w:eastAsia="it-CH"/>
+                              </w:rPr>
+                              <w:t>"--dry-</w:t>
+                            </w:r>
+                            <w:proofErr w:type="spellStart"/>
+                            <w:r>
+                              <w:rPr>
+                                <w:rFonts w:ascii="Consolas" w:hAnsi="Consolas"/>
+                                <w:color w:val="A31515"/>
+                                <w:sz w:val="20"/>
+                                <w:lang w:eastAsia="it-CH"/>
+                              </w:rPr>
+                              <w:t>run</w:t>
+                            </w:r>
+                            <w:proofErr w:type="spellEnd"/>
+                            <w:r>
+                              <w:rPr>
+                                <w:rFonts w:ascii="Consolas" w:hAnsi="Consolas"/>
+                                <w:color w:val="A31515"/>
+                                <w:sz w:val="20"/>
+                                <w:lang w:eastAsia="it-CH"/>
+                              </w:rPr>
+                              <w:t>"</w:t>
+                            </w:r>
+                            <w:r>
+                              <w:rPr>
+                                <w:rFonts w:ascii="Consolas" w:hAnsi="Consolas"/>
+                                <w:color w:val="000000"/>
+                                <w:sz w:val="20"/>
+                                <w:lang w:eastAsia="it-CH"/>
+                              </w:rPr>
+                              <w:t xml:space="preserve">], </w:t>
+                            </w:r>
+                            <w:proofErr w:type="spellStart"/>
+                            <w:r>
+                              <w:rPr>
+                                <w:rFonts w:ascii="Consolas" w:hAnsi="Consolas"/>
+                                <w:color w:val="001080"/>
+                                <w:sz w:val="20"/>
+                                <w:lang w:eastAsia="it-CH"/>
+                              </w:rPr>
+                              <w:t>stdout</w:t>
+                            </w:r>
+                            <w:proofErr w:type="spellEnd"/>
+                            <w:r>
+                              <w:rPr>
+                                <w:rFonts w:ascii="Consolas" w:hAnsi="Consolas"/>
+                                <w:color w:val="000000"/>
+                                <w:sz w:val="20"/>
+                                <w:lang w:eastAsia="it-CH"/>
+                              </w:rPr>
+                              <w:t>=</w:t>
+                            </w:r>
+                            <w:proofErr w:type="spellStart"/>
+                            <w:r>
+                              <w:rPr>
+                                <w:rFonts w:ascii="Consolas" w:hAnsi="Consolas"/>
+                                <w:color w:val="267F99"/>
+                                <w:sz w:val="20"/>
+                                <w:lang w:eastAsia="it-CH"/>
+                              </w:rPr>
+                              <w:t>subprocess</w:t>
+                            </w:r>
+                            <w:r>
+                              <w:rPr>
+                                <w:rFonts w:ascii="Consolas" w:hAnsi="Consolas"/>
+                                <w:color w:val="000000"/>
+                                <w:sz w:val="20"/>
+                                <w:lang w:eastAsia="it-CH"/>
+                              </w:rPr>
+                              <w:t>.</w:t>
+                            </w:r>
+                            <w:r>
+                              <w:rPr>
+                                <w:rFonts w:ascii="Consolas" w:hAnsi="Consolas"/>
+                                <w:color w:val="001080"/>
+                                <w:sz w:val="20"/>
+                                <w:lang w:eastAsia="it-CH"/>
+                              </w:rPr>
+                              <w:t>PIPE</w:t>
+                            </w:r>
+                            <w:proofErr w:type="spellEnd"/>
+                            <w:r>
+                              <w:rPr>
+                                <w:rFonts w:ascii="Consolas" w:hAnsi="Consolas"/>
+                                <w:color w:val="000000"/>
+                                <w:sz w:val="20"/>
+                                <w:lang w:eastAsia="it-CH"/>
+                              </w:rPr>
+                              <w:t xml:space="preserve">, </w:t>
+                            </w:r>
+                            <w:proofErr w:type="spellStart"/>
+                            <w:r>
+                              <w:rPr>
+                                <w:rFonts w:ascii="Consolas" w:hAnsi="Consolas"/>
+                                <w:color w:val="001080"/>
+                                <w:sz w:val="20"/>
+                                <w:lang w:eastAsia="it-CH"/>
+                              </w:rPr>
+                              <w:t>stderr</w:t>
+                            </w:r>
+                            <w:proofErr w:type="spellEnd"/>
+                            <w:r>
+                              <w:rPr>
+                                <w:rFonts w:ascii="Consolas" w:hAnsi="Consolas"/>
+                                <w:color w:val="000000"/>
+                                <w:sz w:val="20"/>
+                                <w:lang w:eastAsia="it-CH"/>
+                              </w:rPr>
+                              <w:t>=</w:t>
+                            </w:r>
+                            <w:proofErr w:type="spellStart"/>
+                            <w:r>
+                              <w:rPr>
+                                <w:rFonts w:ascii="Consolas" w:hAnsi="Consolas"/>
+                                <w:color w:val="267F99"/>
+                                <w:sz w:val="20"/>
+                                <w:lang w:eastAsia="it-CH"/>
+                              </w:rPr>
+                              <w:t>subprocess</w:t>
+                            </w:r>
+                            <w:r>
+                              <w:rPr>
+                                <w:rFonts w:ascii="Consolas" w:hAnsi="Consolas"/>
+                                <w:color w:val="000000"/>
+                                <w:sz w:val="20"/>
+                                <w:lang w:eastAsia="it-CH"/>
+                              </w:rPr>
+                              <w:t>.</w:t>
+                            </w:r>
+                            <w:r>
+                              <w:rPr>
+                                <w:rFonts w:ascii="Consolas" w:hAnsi="Consolas"/>
+                                <w:color w:val="001080"/>
+                                <w:sz w:val="20"/>
+                                <w:lang w:eastAsia="it-CH"/>
+                              </w:rPr>
+                              <w:t>PIPE</w:t>
+                            </w:r>
+                            <w:proofErr w:type="spellEnd"/>
+                            <w:r>
+                              <w:rPr>
+                                <w:rFonts w:ascii="Consolas" w:hAnsi="Consolas"/>
+                                <w:color w:val="000000"/>
+                                <w:sz w:val="20"/>
+                                <w:lang w:eastAsia="it-CH"/>
+                              </w:rPr>
+                              <w:t>)</w:t>
+                            </w:r>
+                          </w:p>
+                          <w:p>
+                            <w:pPr>
+                              <w:shd w:val="clear" w:color="auto" w:fill="FFFFFF"/>
+                              <w:spacing w:line="285" w:lineRule="atLeast"/>
+                              <w:rPr>
+                                <w:rFonts w:ascii="Consolas" w:hAnsi="Consolas"/>
+                                <w:color w:val="000000"/>
+                                <w:sz w:val="20"/>
+                                <w:lang w:eastAsia="it-CH"/>
+                              </w:rPr>
+                            </w:pPr>
+                            <w:proofErr w:type="spellStart"/>
+                            <w:r>
+                              <w:rPr>
+                                <w:rFonts w:ascii="Consolas" w:hAnsi="Consolas"/>
+                                <w:color w:val="001080"/>
+                                <w:sz w:val="20"/>
+                                <w:lang w:eastAsia="it-CH"/>
+                              </w:rPr>
+                              <w:t>git_fetch_result</w:t>
+                            </w:r>
+                            <w:proofErr w:type="spellEnd"/>
+                            <w:r>
+                              <w:rPr>
+                                <w:rFonts w:ascii="Consolas" w:hAnsi="Consolas"/>
+                                <w:color w:val="000000"/>
+                                <w:sz w:val="20"/>
+                                <w:lang w:eastAsia="it-CH"/>
+                              </w:rPr>
+                              <w:t xml:space="preserve"> = </w:t>
+                            </w:r>
+                            <w:proofErr w:type="spellStart"/>
+                            <w:r>
+                              <w:rPr>
+                                <w:rFonts w:ascii="Consolas" w:hAnsi="Consolas"/>
+                                <w:color w:val="001080"/>
+                                <w:sz w:val="20"/>
+                                <w:lang w:eastAsia="it-CH"/>
+                              </w:rPr>
+                              <w:t>git_</w:t>
+                            </w:r>
+                            <w:proofErr w:type="gramStart"/>
+                            <w:r>
+                              <w:rPr>
+                                <w:rFonts w:ascii="Consolas" w:hAnsi="Consolas"/>
+                                <w:color w:val="001080"/>
+                                <w:sz w:val="20"/>
+                                <w:lang w:eastAsia="it-CH"/>
+                              </w:rPr>
+                              <w:t>process</w:t>
+                            </w:r>
+                            <w:r>
+                              <w:rPr>
+                                <w:rFonts w:ascii="Consolas" w:hAnsi="Consolas"/>
+                                <w:color w:val="000000"/>
+                                <w:sz w:val="20"/>
+                                <w:lang w:eastAsia="it-CH"/>
+                              </w:rPr>
+                              <w:t>.</w:t>
+                            </w:r>
+                            <w:r>
+                              <w:rPr>
+                                <w:rFonts w:ascii="Consolas" w:hAnsi="Consolas"/>
+                                <w:color w:val="795E26"/>
+                                <w:sz w:val="20"/>
+                                <w:lang w:eastAsia="it-CH"/>
+                              </w:rPr>
+                              <w:t>communicate</w:t>
+                            </w:r>
+                            <w:proofErr w:type="spellEnd"/>
+                            <w:proofErr w:type="gramEnd"/>
+                            <w:r>
+                              <w:rPr>
+                                <w:rFonts w:ascii="Consolas" w:hAnsi="Consolas"/>
+                                <w:color w:val="000000"/>
+                                <w:sz w:val="20"/>
+                                <w:lang w:eastAsia="it-CH"/>
+                              </w:rPr>
+                              <w:t>()</w:t>
+                            </w:r>
+                          </w:p>
+                          <w:p>
+                            <w:pPr>
+                              <w:shd w:val="clear" w:color="auto" w:fill="FFFFFF"/>
+                              <w:spacing w:line="285" w:lineRule="atLeast"/>
+                              <w:rPr>
+                                <w:rFonts w:ascii="Consolas" w:hAnsi="Consolas"/>
+                                <w:color w:val="000000"/>
+                                <w:sz w:val="20"/>
+                                <w:lang w:eastAsia="it-CH"/>
+                              </w:rPr>
+                            </w:pPr>
+                            <w:proofErr w:type="spellStart"/>
+                            <w:r>
+                              <w:rPr>
+                                <w:rFonts w:ascii="Consolas" w:hAnsi="Consolas"/>
+                                <w:color w:val="AF00DB"/>
+                                <w:sz w:val="20"/>
+                                <w:lang w:eastAsia="it-CH"/>
+                              </w:rPr>
+                              <w:t>if</w:t>
+                            </w:r>
+                            <w:proofErr w:type="spellEnd"/>
+                            <w:r>
+                              <w:rPr>
+                                <w:rFonts w:ascii="Consolas" w:hAnsi="Consolas"/>
+                                <w:color w:val="000000"/>
+                                <w:sz w:val="20"/>
+                                <w:lang w:eastAsia="it-CH"/>
+                              </w:rPr>
+                              <w:t xml:space="preserve"> </w:t>
+                            </w:r>
+                            <w:proofErr w:type="spellStart"/>
+                            <w:r>
+                              <w:rPr>
+                                <w:rFonts w:ascii="Consolas" w:hAnsi="Consolas"/>
+                                <w:color w:val="001080"/>
+                                <w:sz w:val="20"/>
+                                <w:lang w:eastAsia="it-CH"/>
+                              </w:rPr>
+                              <w:t>git_fetch_</w:t>
+                            </w:r>
+                            <w:proofErr w:type="gramStart"/>
+                            <w:r>
+                              <w:rPr>
+                                <w:rFonts w:ascii="Consolas" w:hAnsi="Consolas"/>
+                                <w:color w:val="001080"/>
+                                <w:sz w:val="20"/>
+                                <w:lang w:eastAsia="it-CH"/>
+                              </w:rPr>
+                              <w:t>result</w:t>
+                            </w:r>
+                            <w:proofErr w:type="spellEnd"/>
+                            <w:r>
+                              <w:rPr>
+                                <w:rFonts w:ascii="Consolas" w:hAnsi="Consolas"/>
+                                <w:color w:val="000000"/>
+                                <w:sz w:val="20"/>
+                                <w:lang w:eastAsia="it-CH"/>
+                              </w:rPr>
+                              <w:t xml:space="preserve"> !</w:t>
+                            </w:r>
+                            <w:proofErr w:type="gramEnd"/>
+                            <w:r>
+                              <w:rPr>
+                                <w:rFonts w:ascii="Consolas" w:hAnsi="Consolas"/>
+                                <w:color w:val="000000"/>
+                                <w:sz w:val="20"/>
+                                <w:lang w:eastAsia="it-CH"/>
+                              </w:rPr>
+                              <w:t>= (</w:t>
+                            </w:r>
+                            <w:r>
+                              <w:rPr>
+                                <w:rFonts w:ascii="Consolas" w:hAnsi="Consolas"/>
+                                <w:color w:val="0000FF"/>
+                                <w:sz w:val="20"/>
+                                <w:lang w:eastAsia="it-CH"/>
+                              </w:rPr>
+                              <w:t>b</w:t>
+                            </w:r>
+                            <w:r>
+                              <w:rPr>
+                                <w:rFonts w:ascii="Consolas" w:hAnsi="Consolas"/>
+                                <w:color w:val="A31515"/>
+                                <w:sz w:val="20"/>
+                                <w:lang w:eastAsia="it-CH"/>
+                              </w:rPr>
+                              <w:t>''</w:t>
+                            </w:r>
+                            <w:r>
+                              <w:rPr>
+                                <w:rFonts w:ascii="Consolas" w:hAnsi="Consolas"/>
+                                <w:color w:val="000000"/>
+                                <w:sz w:val="20"/>
+                                <w:lang w:eastAsia="it-CH"/>
+                              </w:rPr>
+                              <w:t xml:space="preserve">, </w:t>
+                            </w:r>
+                            <w:r>
+                              <w:rPr>
+                                <w:rFonts w:ascii="Consolas" w:hAnsi="Consolas"/>
+                                <w:color w:val="0000FF"/>
+                                <w:sz w:val="20"/>
+                                <w:lang w:eastAsia="it-CH"/>
+                              </w:rPr>
+                              <w:t>b</w:t>
+                            </w:r>
+                            <w:r>
+                              <w:rPr>
+                                <w:rFonts w:ascii="Consolas" w:hAnsi="Consolas"/>
+                                <w:color w:val="A31515"/>
+                                <w:sz w:val="20"/>
+                                <w:lang w:eastAsia="it-CH"/>
+                              </w:rPr>
+                              <w:t>''</w:t>
+                            </w:r>
+                            <w:r>
+                              <w:rPr>
+                                <w:rFonts w:ascii="Consolas" w:hAnsi="Consolas"/>
+                                <w:color w:val="000000"/>
+                                <w:sz w:val="20"/>
+                                <w:lang w:eastAsia="it-CH"/>
+                              </w:rPr>
+                              <w:t>):</w:t>
+                            </w:r>
+                          </w:p>
+                          <w:p>
+                            <w:pPr>
+                              <w:shd w:val="clear" w:color="auto" w:fill="FFFFFF"/>
+                              <w:spacing w:line="285" w:lineRule="atLeast"/>
+                              <w:rPr>
+                                <w:rFonts w:ascii="Consolas" w:hAnsi="Consolas"/>
+                                <w:color w:val="000000"/>
+                                <w:sz w:val="20"/>
+                                <w:lang w:eastAsia="it-CH"/>
+                              </w:rPr>
+                            </w:pPr>
+                            <w:r>
+                              <w:rPr>
+                                <w:rFonts w:ascii="Consolas" w:hAnsi="Consolas"/>
+                                <w:color w:val="000000"/>
+                                <w:sz w:val="20"/>
+                                <w:lang w:eastAsia="it-CH"/>
+                              </w:rPr>
+                              <w:t xml:space="preserve">    </w:t>
+                            </w:r>
+                            <w:proofErr w:type="spellStart"/>
+                            <w:proofErr w:type="gramStart"/>
+                            <w:r>
+                              <w:rPr>
+                                <w:rFonts w:ascii="Consolas" w:hAnsi="Consolas"/>
+                                <w:color w:val="267F99"/>
+                                <w:sz w:val="20"/>
+                                <w:lang w:eastAsia="it-CH"/>
+                              </w:rPr>
+                              <w:t>subprocess</w:t>
+                            </w:r>
+                            <w:r>
+                              <w:rPr>
+                                <w:rFonts w:ascii="Consolas" w:hAnsi="Consolas"/>
+                                <w:color w:val="000000"/>
+                                <w:sz w:val="20"/>
+                                <w:lang w:eastAsia="it-CH"/>
+                              </w:rPr>
+                              <w:t>.</w:t>
+                            </w:r>
+                            <w:r>
+                              <w:rPr>
+                                <w:rFonts w:ascii="Consolas" w:hAnsi="Consolas"/>
+                                <w:color w:val="795E26"/>
+                                <w:sz w:val="20"/>
+                                <w:lang w:eastAsia="it-CH"/>
+                              </w:rPr>
+                              <w:t>check</w:t>
+                            </w:r>
+                            <w:proofErr w:type="gramEnd"/>
+                            <w:r>
+                              <w:rPr>
+                                <w:rFonts w:ascii="Consolas" w:hAnsi="Consolas"/>
+                                <w:color w:val="795E26"/>
+                                <w:sz w:val="20"/>
+                                <w:lang w:eastAsia="it-CH"/>
+                              </w:rPr>
+                              <w:t>_output</w:t>
+                            </w:r>
+                            <w:proofErr w:type="spellEnd"/>
+                            <w:r>
+                              <w:rPr>
+                                <w:rFonts w:ascii="Consolas" w:hAnsi="Consolas"/>
+                                <w:color w:val="000000"/>
+                                <w:sz w:val="20"/>
+                                <w:lang w:eastAsia="it-CH"/>
+                              </w:rPr>
+                              <w:t>(</w:t>
+                            </w:r>
+                            <w:r>
+                              <w:rPr>
+                                <w:rFonts w:ascii="Consolas" w:hAnsi="Consolas"/>
+                                <w:color w:val="A31515"/>
+                                <w:sz w:val="20"/>
+                                <w:lang w:eastAsia="it-CH"/>
+                              </w:rPr>
+                              <w:t>"</w:t>
+                            </w:r>
+                            <w:proofErr w:type="spellStart"/>
+                            <w:r>
+                              <w:rPr>
+                                <w:rFonts w:ascii="Consolas" w:hAnsi="Consolas"/>
+                                <w:color w:val="A31515"/>
+                                <w:sz w:val="20"/>
+                                <w:lang w:eastAsia="it-CH"/>
+                              </w:rPr>
+                              <w:t>git</w:t>
+                            </w:r>
+                            <w:proofErr w:type="spellEnd"/>
+                            <w:r>
+                              <w:rPr>
+                                <w:rFonts w:ascii="Consolas" w:hAnsi="Consolas"/>
+                                <w:color w:val="A31515"/>
+                                <w:sz w:val="20"/>
+                                <w:lang w:eastAsia="it-CH"/>
+                              </w:rPr>
+                              <w:t xml:space="preserve"> pull"</w:t>
+                            </w:r>
+                            <w:r>
+                              <w:rPr>
+                                <w:rFonts w:ascii="Consolas" w:hAnsi="Consolas"/>
+                                <w:color w:val="000000"/>
+                                <w:sz w:val="20"/>
+                                <w:lang w:eastAsia="it-CH"/>
+                              </w:rPr>
+                              <w:t xml:space="preserve">, </w:t>
+                            </w:r>
+                            <w:proofErr w:type="spellStart"/>
+                            <w:r>
+                              <w:rPr>
+                                <w:rFonts w:ascii="Consolas" w:hAnsi="Consolas"/>
+                                <w:color w:val="001080"/>
+                                <w:sz w:val="20"/>
+                                <w:lang w:eastAsia="it-CH"/>
+                              </w:rPr>
+                              <w:t>shell</w:t>
+                            </w:r>
+                            <w:proofErr w:type="spellEnd"/>
+                            <w:r>
+                              <w:rPr>
+                                <w:rFonts w:ascii="Consolas" w:hAnsi="Consolas"/>
+                                <w:color w:val="000000"/>
+                                <w:sz w:val="20"/>
+                                <w:lang w:eastAsia="it-CH"/>
+                              </w:rPr>
+                              <w:t>=</w:t>
+                            </w:r>
+                            <w:r>
+                              <w:rPr>
+                                <w:rFonts w:ascii="Consolas" w:hAnsi="Consolas"/>
+                                <w:color w:val="0000FF"/>
+                                <w:sz w:val="20"/>
+                                <w:lang w:eastAsia="it-CH"/>
+                              </w:rPr>
+                              <w:t>True</w:t>
+                            </w:r>
+                            <w:r>
+                              <w:rPr>
+                                <w:rFonts w:ascii="Consolas" w:hAnsi="Consolas"/>
+                                <w:color w:val="000000"/>
+                                <w:sz w:val="20"/>
+                                <w:lang w:eastAsia="it-CH"/>
+                              </w:rPr>
+                              <w:t>)</w:t>
+                            </w:r>
+                          </w:p>
+                          <w:p>
+                            <w:pPr>
+                              <w:shd w:val="clear" w:color="auto" w:fill="FFFFFF"/>
+                              <w:spacing w:line="285" w:lineRule="atLeast"/>
+                              <w:rPr>
+                                <w:rFonts w:ascii="Consolas" w:hAnsi="Consolas"/>
+                                <w:color w:val="000000"/>
+                                <w:sz w:val="20"/>
+                                <w:lang w:eastAsia="it-CH"/>
+                              </w:rPr>
+                            </w:pPr>
+                            <w:r>
+                              <w:rPr>
+                                <w:rFonts w:ascii="Consolas" w:hAnsi="Consolas"/>
+                                <w:color w:val="000000"/>
+                                <w:sz w:val="20"/>
+                                <w:lang w:eastAsia="it-CH"/>
+                              </w:rPr>
+                              <w:t xml:space="preserve">    </w:t>
+                            </w:r>
+                            <w:proofErr w:type="spellStart"/>
+                            <w:proofErr w:type="gramStart"/>
+                            <w:r>
+                              <w:rPr>
+                                <w:rFonts w:ascii="Consolas" w:hAnsi="Consolas"/>
+                                <w:color w:val="267F99"/>
+                                <w:sz w:val="20"/>
+                                <w:lang w:eastAsia="it-CH"/>
+                              </w:rPr>
+                              <w:t>subprocess</w:t>
+                            </w:r>
+                            <w:r>
+                              <w:rPr>
+                                <w:rFonts w:ascii="Consolas" w:hAnsi="Consolas"/>
+                                <w:color w:val="000000"/>
+                                <w:sz w:val="20"/>
+                                <w:lang w:eastAsia="it-CH"/>
+                              </w:rPr>
+                              <w:t>.</w:t>
+                            </w:r>
+                            <w:r>
+                              <w:rPr>
+                                <w:rFonts w:ascii="Consolas" w:hAnsi="Consolas"/>
+                                <w:color w:val="795E26"/>
+                                <w:sz w:val="20"/>
+                                <w:lang w:eastAsia="it-CH"/>
+                              </w:rPr>
+                              <w:t>check</w:t>
+                            </w:r>
+                            <w:proofErr w:type="gramEnd"/>
+                            <w:r>
+                              <w:rPr>
+                                <w:rFonts w:ascii="Consolas" w:hAnsi="Consolas"/>
+                                <w:color w:val="795E26"/>
+                                <w:sz w:val="20"/>
+                                <w:lang w:eastAsia="it-CH"/>
+                              </w:rPr>
+                              <w:t>_output</w:t>
+                            </w:r>
+                            <w:proofErr w:type="spellEnd"/>
+                            <w:r>
+                              <w:rPr>
+                                <w:rFonts w:ascii="Consolas" w:hAnsi="Consolas"/>
+                                <w:color w:val="000000"/>
+                                <w:sz w:val="20"/>
+                                <w:lang w:eastAsia="it-CH"/>
+                              </w:rPr>
+                              <w:t>(</w:t>
+                            </w:r>
+                            <w:r>
+                              <w:rPr>
+                                <w:rFonts w:ascii="Consolas" w:hAnsi="Consolas"/>
+                                <w:color w:val="A31515"/>
+                                <w:sz w:val="20"/>
+                                <w:lang w:eastAsia="it-CH"/>
+                              </w:rPr>
+                              <w:t xml:space="preserve">"pm2 </w:t>
+                            </w:r>
+                            <w:proofErr w:type="spellStart"/>
+                            <w:r>
+                              <w:rPr>
+                                <w:rFonts w:ascii="Consolas" w:hAnsi="Consolas"/>
+                                <w:color w:val="A31515"/>
+                                <w:sz w:val="20"/>
+                                <w:lang w:eastAsia="it-CH"/>
+                              </w:rPr>
+                              <w:t>restart</w:t>
+                            </w:r>
+                            <w:proofErr w:type="spellEnd"/>
+                            <w:r>
+                              <w:rPr>
+                                <w:rFonts w:ascii="Consolas" w:hAnsi="Consolas"/>
+                                <w:color w:val="A31515"/>
+                                <w:sz w:val="20"/>
+                                <w:lang w:eastAsia="it-CH"/>
+                              </w:rPr>
+                              <w:t xml:space="preserve"> app"</w:t>
+                            </w:r>
+                            <w:r>
+                              <w:rPr>
+                                <w:rFonts w:ascii="Consolas" w:hAnsi="Consolas"/>
+                                <w:color w:val="000000"/>
+                                <w:sz w:val="20"/>
+                                <w:lang w:eastAsia="it-CH"/>
+                              </w:rPr>
+                              <w:t xml:space="preserve">, </w:t>
+                            </w:r>
+                            <w:proofErr w:type="spellStart"/>
+                            <w:r>
+                              <w:rPr>
+                                <w:rFonts w:ascii="Consolas" w:hAnsi="Consolas"/>
+                                <w:color w:val="001080"/>
+                                <w:sz w:val="20"/>
+                                <w:lang w:eastAsia="it-CH"/>
+                              </w:rPr>
+                              <w:t>shell</w:t>
+                            </w:r>
+                            <w:proofErr w:type="spellEnd"/>
+                            <w:r>
+                              <w:rPr>
+                                <w:rFonts w:ascii="Consolas" w:hAnsi="Consolas"/>
+                                <w:color w:val="000000"/>
+                                <w:sz w:val="20"/>
+                                <w:lang w:eastAsia="it-CH"/>
+                              </w:rPr>
+                              <w:t>=</w:t>
+                            </w:r>
+                            <w:r>
+                              <w:rPr>
+                                <w:rFonts w:ascii="Consolas" w:hAnsi="Consolas"/>
+                                <w:color w:val="0000FF"/>
+                                <w:sz w:val="20"/>
+                                <w:lang w:eastAsia="it-CH"/>
+                              </w:rPr>
+                              <w:t>True</w:t>
+                            </w:r>
+                            <w:r>
+                              <w:rPr>
+                                <w:rFonts w:ascii="Consolas" w:hAnsi="Consolas"/>
+                                <w:color w:val="000000"/>
+                                <w:sz w:val="20"/>
+                                <w:lang w:eastAsia="it-CH"/>
+                              </w:rPr>
+                              <w:t>)</w:t>
+                            </w:r>
+                          </w:p>
+                          <w:p>
+                            <w:pPr>
+                              <w:rPr>
+                                <w:sz w:val="20"/>
+                              </w:rPr>
+                            </w:pPr>
+                          </w:p>
+                        </w:txbxContent>
+                      </wps:txbx>
+                      <wps:bodyPr rot="0" spcFirstLastPara="0" vertOverflow="overflow" horzOverflow="overflow" vert="horz" wrap="square" lIns="91440" tIns="45720" rIns="91440" bIns="45720" numCol="1" spcCol="0" rtlCol="0" fromWordArt="0" anchor="t" anchorCtr="0" forceAA="0" compatLnSpc="1">
+                        <a:prstTxWarp prst="textNoShape">
+                          <a:avLst/>
+                        </a:prstTxWarp>
+                        <a:noAutofit/>
+                      </wps:bodyPr>
+                    </wps:wsp>
+                  </a:graphicData>
+                </a:graphic>
+                <wp14:sizeRelH relativeFrom="margin">
+                  <wp14:pctWidth>0</wp14:pctWidth>
+                </wp14:sizeRelH>
+                <wp14:sizeRelV relativeFrom="margin">
+                  <wp14:pctHeight>0</wp14:pctHeight>
+                </wp14:sizeRelV>
+              </wp:anchor>
+            </w:drawing>
+          </mc:Choice>
+          <mc:Fallback>
+            <w:pict>
+              <v:shape w14:anchorId="56633EF9" id="Casella di testo 18" o:spid="_x0000_s1033" type="#_x0000_t202" style="position:absolute;margin-left:428.35pt;margin-top:5.25pt;width:479.55pt;height:156.5pt;z-index:251670528;visibility:visible;mso-wrap-style:square;mso-width-percent:0;mso-height-percent:0;mso-wrap-distance-left:9pt;mso-wrap-distance-top:0;mso-wrap-distance-right:9pt;mso-wrap-distance-bottom:0;mso-position-horizontal:right;mso-position-horizontal-relative:margin;mso-position-vertical:absolute;mso-position-vertical-relative:text;mso-width-percent:0;mso-height-percent:0;mso-width-relative:margin;mso-height-relative:margin;v-text-anchor:top" o:gfxdata="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" fillcolor="white [3201]" strokeweight=".5pt">
+                <v:textbox>
+                  <w:txbxContent>
+                    <w:p>
+                      <w:pPr>
+                        <w:shd w:val="clear" w:color="auto" w:fill="FFFFFF"/>
+                        <w:spacing w:line="285" w:lineRule="atLeast"/>
+                        <w:rPr>
+                          <w:rFonts w:ascii="Consolas" w:hAnsi="Consolas"/>
+                          <w:color w:val="000000"/>
+                          <w:sz w:val="20"/>
+                          <w:lang w:eastAsia="it-CH"/>
+                        </w:rPr>
+                      </w:pPr>
+                      <w:proofErr w:type="gramStart"/>
+                      <w:r>
+                        <w:rPr>
+                          <w:rFonts w:ascii="Consolas" w:hAnsi="Consolas"/>
+                          <w:color w:val="008000"/>
+                          <w:sz w:val="20"/>
+                          <w:lang w:eastAsia="it-CH"/>
+                        </w:rPr>
+                        <w:t>#!/</w:t>
+                      </w:r>
+                      <w:proofErr w:type="spellStart"/>
+                      <w:proofErr w:type="gramEnd"/>
+                      <w:r>
+                        <w:rPr>
+                          <w:rFonts w:ascii="Consolas" w:hAnsi="Consolas"/>
+                          <w:color w:val="008000"/>
+                          <w:sz w:val="20"/>
+                          <w:lang w:eastAsia="it-CH"/>
+                        </w:rPr>
+                        <w:t>usr</w:t>
+                      </w:r>
+                      <w:proofErr w:type="spellEnd"/>
+                      <w:r>
+                        <w:rPr>
+                          <w:rFonts w:ascii="Consolas" w:hAnsi="Consolas"/>
+                          <w:color w:val="008000"/>
+                          <w:sz w:val="20"/>
+                          <w:lang w:eastAsia="it-CH"/>
+                        </w:rPr>
+                        <w:t>/bin/python3</w:t>
+                      </w:r>
+                    </w:p>
+                    <w:p>
+                      <w:pPr>
+                        <w:shd w:val="clear" w:color="auto" w:fill="FFFFFF"/>
+                        <w:spacing w:line="285" w:lineRule="atLeast"/>
+                        <w:rPr>
+                          <w:rFonts w:ascii="Consolas" w:hAnsi="Consolas"/>
+                          <w:color w:val="000000"/>
+                          <w:sz w:val="20"/>
+                          <w:lang w:eastAsia="it-CH"/>
+                        </w:rPr>
+                      </w:pPr>
+                      <w:r>
+                        <w:rPr>
+                          <w:rFonts w:ascii="Consolas" w:hAnsi="Consolas"/>
+                          <w:color w:val="AF00DB"/>
+                          <w:sz w:val="20"/>
+                          <w:lang w:eastAsia="it-CH"/>
+                        </w:rPr>
+                        <w:t>import</w:t>
+                      </w:r>
+                      <w:r>
+                        <w:rPr>
+                          <w:rFonts w:ascii="Consolas" w:hAnsi="Consolas"/>
+                          <w:color w:val="000000"/>
+                          <w:sz w:val="20"/>
+                          <w:lang w:eastAsia="it-CH"/>
+                        </w:rPr>
+                        <w:t xml:space="preserve"> </w:t>
+                      </w:r>
+                      <w:proofErr w:type="spellStart"/>
+                      <w:r>
+                        <w:rPr>
+                          <w:rFonts w:ascii="Consolas" w:hAnsi="Consolas"/>
+                          <w:color w:val="267F99"/>
+                          <w:sz w:val="20"/>
+                          <w:lang w:eastAsia="it-CH"/>
+                        </w:rPr>
+                        <w:t>os</w:t>
+                      </w:r>
+                      <w:proofErr w:type="spellEnd"/>
+                    </w:p>
+                    <w:p>
+                      <w:pPr>
+                        <w:shd w:val="clear" w:color="auto" w:fill="FFFFFF"/>
+                        <w:spacing w:line="285" w:lineRule="atLeast"/>
+                        <w:rPr>
+                          <w:rFonts w:ascii="Consolas" w:hAnsi="Consolas"/>
+                          <w:color w:val="000000"/>
+                          <w:sz w:val="20"/>
+                          <w:lang w:eastAsia="it-CH"/>
+                        </w:rPr>
+                      </w:pPr>
+                      <w:r>
+                        <w:rPr>
+                          <w:rFonts w:ascii="Consolas" w:hAnsi="Consolas"/>
+                          <w:color w:val="AF00DB"/>
+                          <w:sz w:val="20"/>
+                          <w:lang w:eastAsia="it-CH"/>
+                        </w:rPr>
+                        <w:t>import</w:t>
+                      </w:r>
+                      <w:r>
+                        <w:rPr>
+                          <w:rFonts w:ascii="Consolas" w:hAnsi="Consolas"/>
+                          <w:color w:val="000000"/>
+                          <w:sz w:val="20"/>
+                          <w:lang w:eastAsia="it-CH"/>
+                        </w:rPr>
+                        <w:t xml:space="preserve"> </w:t>
+                      </w:r>
+                      <w:proofErr w:type="spellStart"/>
+                      <w:r>
+                        <w:rPr>
+                          <w:rFonts w:ascii="Consolas" w:hAnsi="Consolas"/>
+                          <w:color w:val="267F99"/>
+                          <w:sz w:val="20"/>
+                          <w:lang w:eastAsia="it-CH"/>
+                        </w:rPr>
+                        <w:t>subprocess</w:t>
+                      </w:r>
+                      <w:proofErr w:type="spellEnd"/>
+                    </w:p>
+                    <w:p>
+                      <w:pPr>
+                        <w:shd w:val="clear" w:color="auto" w:fill="FFFFFF"/>
+                        <w:spacing w:line="285" w:lineRule="atLeast"/>
+                        <w:rPr>
+                          <w:rFonts w:ascii="Consolas" w:hAnsi="Consolas"/>
+                          <w:color w:val="000000"/>
+                          <w:sz w:val="20"/>
+                          <w:lang w:eastAsia="it-CH"/>
+                        </w:rPr>
+                      </w:pPr>
+                      <w:proofErr w:type="spellStart"/>
+                      <w:proofErr w:type="gramStart"/>
+                      <w:r>
+                        <w:rPr>
+                          <w:rFonts w:ascii="Consolas" w:hAnsi="Consolas"/>
+                          <w:color w:val="267F99"/>
+                          <w:sz w:val="20"/>
+                          <w:lang w:eastAsia="it-CH"/>
+                        </w:rPr>
+                        <w:t>os</w:t>
+                      </w:r>
+                      <w:r>
+                        <w:rPr>
+                          <w:rFonts w:ascii="Consolas" w:hAnsi="Consolas"/>
+                          <w:color w:val="000000"/>
+                          <w:sz w:val="20"/>
+                          <w:lang w:eastAsia="it-CH"/>
+                        </w:rPr>
+                        <w:t>.</w:t>
+                      </w:r>
+                      <w:r>
+                        <w:rPr>
+                          <w:rFonts w:ascii="Consolas" w:hAnsi="Consolas"/>
+                          <w:color w:val="795E26"/>
+                          <w:sz w:val="20"/>
+                          <w:lang w:eastAsia="it-CH"/>
+                        </w:rPr>
+                        <w:t>chdir</w:t>
+                      </w:r>
+                      <w:proofErr w:type="spellEnd"/>
+                      <w:proofErr w:type="gramEnd"/>
+                      <w:r>
+                        <w:rPr>
+                          <w:rFonts w:ascii="Consolas" w:hAnsi="Consolas"/>
+                          <w:color w:val="000000"/>
+                          <w:sz w:val="20"/>
+                          <w:lang w:eastAsia="it-CH"/>
+                        </w:rPr>
+                        <w:t>(</w:t>
+                      </w:r>
+                      <w:r>
+                        <w:rPr>
+                          <w:rFonts w:ascii="Consolas" w:hAnsi="Consolas"/>
+                          <w:color w:val="A31515"/>
+                          <w:sz w:val="20"/>
+                          <w:lang w:eastAsia="it-CH"/>
+                        </w:rPr>
+                        <w:t>"/</w:t>
+                      </w:r>
+                      <w:proofErr w:type="spellStart"/>
+                      <w:r>
+                        <w:rPr>
+                          <w:rFonts w:ascii="Consolas" w:hAnsi="Consolas"/>
+                          <w:color w:val="A31515"/>
+                          <w:sz w:val="20"/>
+                          <w:lang w:eastAsia="it-CH"/>
+                        </w:rPr>
+                        <w:t>opt</w:t>
+                      </w:r>
+                      <w:proofErr w:type="spellEnd"/>
+                      <w:r>
+                        <w:rPr>
+                          <w:rFonts w:ascii="Consolas" w:hAnsi="Consolas"/>
+                          <w:color w:val="A31515"/>
+                          <w:sz w:val="20"/>
+                          <w:lang w:eastAsia="it-CH"/>
+                        </w:rPr>
+                        <w:t>/</w:t>
+                      </w:r>
+                      <w:proofErr w:type="spellStart"/>
+                      <w:r>
+                        <w:rPr>
+                          <w:rFonts w:ascii="Consolas" w:hAnsi="Consolas"/>
+                          <w:color w:val="A31515"/>
+                          <w:sz w:val="20"/>
+                          <w:lang w:eastAsia="it-CH"/>
+                        </w:rPr>
+                        <w:t>GestionaleMagazzino</w:t>
+                      </w:r>
+                      <w:proofErr w:type="spellEnd"/>
+                      <w:r>
+                        <w:rPr>
+                          <w:rFonts w:ascii="Consolas" w:hAnsi="Consolas"/>
+                          <w:color w:val="A31515"/>
+                          <w:sz w:val="20"/>
+                          <w:lang w:eastAsia="it-CH"/>
+                        </w:rPr>
+                        <w:t>"</w:t>
+                      </w:r>
+                      <w:r>
+                        <w:rPr>
+                          <w:rFonts w:ascii="Consolas" w:hAnsi="Consolas"/>
+                          <w:color w:val="000000"/>
+                          <w:sz w:val="20"/>
+                          <w:lang w:eastAsia="it-CH"/>
+                        </w:rPr>
+                        <w:t>)</w:t>
+                      </w:r>
+                    </w:p>
+                    <w:p>
+                      <w:pPr>
+                        <w:shd w:val="clear" w:color="auto" w:fill="FFFFFF"/>
+                        <w:spacing w:line="285" w:lineRule="atLeast"/>
+                        <w:rPr>
+                          <w:rFonts w:ascii="Consolas" w:hAnsi="Consolas"/>
+                          <w:color w:val="000000"/>
+                          <w:sz w:val="20"/>
+                          <w:lang w:eastAsia="it-CH"/>
+                        </w:rPr>
+                      </w:pPr>
+                      <w:proofErr w:type="spellStart"/>
+                      <w:r>
+                        <w:rPr>
+                          <w:rFonts w:ascii="Consolas" w:hAnsi="Consolas"/>
+                          <w:color w:val="001080"/>
+                          <w:sz w:val="20"/>
+                          <w:lang w:eastAsia="it-CH"/>
+                        </w:rPr>
+                        <w:t>git_process</w:t>
+                      </w:r>
+                      <w:proofErr w:type="spellEnd"/>
+                      <w:r>
+                        <w:rPr>
+                          <w:rFonts w:ascii="Consolas" w:hAnsi="Consolas"/>
+                          <w:color w:val="000000"/>
+                          <w:sz w:val="20"/>
+                          <w:lang w:eastAsia="it-CH"/>
+                        </w:rPr>
+                        <w:t xml:space="preserve"> = </w:t>
+                      </w:r>
+                      <w:proofErr w:type="spellStart"/>
+                      <w:proofErr w:type="gramStart"/>
+                      <w:r>
+                        <w:rPr>
+                          <w:rFonts w:ascii="Consolas" w:hAnsi="Consolas"/>
+                          <w:color w:val="267F99"/>
+                          <w:sz w:val="20"/>
+                          <w:lang w:eastAsia="it-CH"/>
+                        </w:rPr>
+                        <w:t>subprocess</w:t>
+                      </w:r>
+                      <w:r>
+                        <w:rPr>
+                          <w:rFonts w:ascii="Consolas" w:hAnsi="Consolas"/>
+                          <w:color w:val="000000"/>
+                          <w:sz w:val="20"/>
+                          <w:lang w:eastAsia="it-CH"/>
+                        </w:rPr>
+                        <w:t>.</w:t>
+                      </w:r>
+                      <w:r>
+                        <w:rPr>
+                          <w:rFonts w:ascii="Consolas" w:hAnsi="Consolas"/>
+                          <w:color w:val="267F99"/>
+                          <w:sz w:val="20"/>
+                          <w:lang w:eastAsia="it-CH"/>
+                        </w:rPr>
+                        <w:t>Popen</w:t>
+                      </w:r>
+                      <w:proofErr w:type="spellEnd"/>
+                      <w:proofErr w:type="gramEnd"/>
+                      <w:r>
+                        <w:rPr>
+                          <w:rFonts w:ascii="Consolas" w:hAnsi="Consolas"/>
+                          <w:color w:val="000000"/>
+                          <w:sz w:val="20"/>
+                          <w:lang w:eastAsia="it-CH"/>
+                        </w:rPr>
+                        <w:t>([</w:t>
+                      </w:r>
+                      <w:r>
+                        <w:rPr>
+                          <w:rFonts w:ascii="Consolas" w:hAnsi="Consolas"/>
+                          <w:color w:val="A31515"/>
+                          <w:sz w:val="20"/>
+                          <w:lang w:eastAsia="it-CH"/>
+                        </w:rPr>
+                        <w:t>"</w:t>
+                      </w:r>
+                      <w:proofErr w:type="spellStart"/>
+                      <w:r>
+                        <w:rPr>
+                          <w:rFonts w:ascii="Consolas" w:hAnsi="Consolas"/>
+                          <w:color w:val="A31515"/>
+                          <w:sz w:val="20"/>
+                          <w:lang w:eastAsia="it-CH"/>
+                        </w:rPr>
+                        <w:t>git</w:t>
+                      </w:r>
+                      <w:proofErr w:type="spellEnd"/>
+                      <w:r>
+                        <w:rPr>
+                          <w:rFonts w:ascii="Consolas" w:hAnsi="Consolas"/>
+                          <w:color w:val="A31515"/>
+                          <w:sz w:val="20"/>
+                          <w:lang w:eastAsia="it-CH"/>
+                        </w:rPr>
+                        <w:t>"</w:t>
+                      </w:r>
+                      <w:r>
+                        <w:rPr>
+                          <w:rFonts w:ascii="Consolas" w:hAnsi="Consolas"/>
+                          <w:color w:val="000000"/>
+                          <w:sz w:val="20"/>
+                          <w:lang w:eastAsia="it-CH"/>
+                        </w:rPr>
+                        <w:t xml:space="preserve">, </w:t>
+                      </w:r>
+                      <w:r>
+                        <w:rPr>
+                          <w:rFonts w:ascii="Consolas" w:hAnsi="Consolas"/>
+                          <w:color w:val="A31515"/>
+                          <w:sz w:val="20"/>
+                          <w:lang w:eastAsia="it-CH"/>
+                        </w:rPr>
+                        <w:t>"</w:t>
+                      </w:r>
+                      <w:proofErr w:type="spellStart"/>
+                      <w:r>
+                        <w:rPr>
+                          <w:rFonts w:ascii="Consolas" w:hAnsi="Consolas"/>
+                          <w:color w:val="A31515"/>
+                          <w:sz w:val="20"/>
+                          <w:lang w:eastAsia="it-CH"/>
+                        </w:rPr>
+                        <w:t>fetch</w:t>
+                      </w:r>
+                      <w:proofErr w:type="spellEnd"/>
+                      <w:r>
+                        <w:rPr>
+                          <w:rFonts w:ascii="Consolas" w:hAnsi="Consolas"/>
+                          <w:color w:val="A31515"/>
+                          <w:sz w:val="20"/>
+                          <w:lang w:eastAsia="it-CH"/>
+                        </w:rPr>
+                        <w:t>"</w:t>
+                      </w:r>
+                      <w:r>
+                        <w:rPr>
+                          <w:rFonts w:ascii="Consolas" w:hAnsi="Consolas"/>
+                          <w:color w:val="000000"/>
+                          <w:sz w:val="20"/>
+                          <w:lang w:eastAsia="it-CH"/>
+                        </w:rPr>
+                        <w:t xml:space="preserve">, </w:t>
+                      </w:r>
+                      <w:r>
+                        <w:rPr>
+                          <w:rFonts w:ascii="Consolas" w:hAnsi="Consolas"/>
+                          <w:color w:val="A31515"/>
+                          <w:sz w:val="20"/>
+                          <w:lang w:eastAsia="it-CH"/>
+                        </w:rPr>
+                        <w:t>"--dry-</w:t>
+                      </w:r>
+                      <w:proofErr w:type="spellStart"/>
+                      <w:r>
+                        <w:rPr>
+                          <w:rFonts w:ascii="Consolas" w:hAnsi="Consolas"/>
+                          <w:color w:val="A31515"/>
+                          <w:sz w:val="20"/>
+                          <w:lang w:eastAsia="it-CH"/>
+                        </w:rPr>
+                        <w:t>run</w:t>
+                      </w:r>
+                      <w:proofErr w:type="spellEnd"/>
+                      <w:r>
+                        <w:rPr>
+                          <w:rFonts w:ascii="Consolas" w:hAnsi="Consolas"/>
+                          <w:color w:val="A31515"/>
+                          <w:sz w:val="20"/>
+                          <w:lang w:eastAsia="it-CH"/>
+                        </w:rPr>
+                        <w:t>"</w:t>
+                      </w:r>
+                      <w:r>
+                        <w:rPr>
+                          <w:rFonts w:ascii="Consolas" w:hAnsi="Consolas"/>
+                          <w:color w:val="000000"/>
+                          <w:sz w:val="20"/>
+                          <w:lang w:eastAsia="it-CH"/>
+                        </w:rPr>
+                        <w:t xml:space="preserve">], </w:t>
+                      </w:r>
+                      <w:proofErr w:type="spellStart"/>
+                      <w:r>
+                        <w:rPr>
+                          <w:rFonts w:ascii="Consolas" w:hAnsi="Consolas"/>
+                          <w:color w:val="001080"/>
+                          <w:sz w:val="20"/>
+                          <w:lang w:eastAsia="it-CH"/>
+                        </w:rPr>
+                        <w:t>stdout</w:t>
+                      </w:r>
+                      <w:proofErr w:type="spellEnd"/>
+                      <w:r>
+                        <w:rPr>
+                          <w:rFonts w:ascii="Consolas" w:hAnsi="Consolas"/>
+                          <w:color w:val="000000"/>
+                          <w:sz w:val="20"/>
+                          <w:lang w:eastAsia="it-CH"/>
+                        </w:rPr>
+                        <w:t>=</w:t>
+                      </w:r>
+                      <w:proofErr w:type="spellStart"/>
+                      <w:r>
+                        <w:rPr>
+                          <w:rFonts w:ascii="Consolas" w:hAnsi="Consolas"/>
+                          <w:color w:val="267F99"/>
+                          <w:sz w:val="20"/>
+                          <w:lang w:eastAsia="it-CH"/>
+                        </w:rPr>
+                        <w:t>subprocess</w:t>
+                      </w:r>
+                      <w:r>
+                        <w:rPr>
+                          <w:rFonts w:ascii="Consolas" w:hAnsi="Consolas"/>
+                          <w:color w:val="000000"/>
+                          <w:sz w:val="20"/>
+                          <w:lang w:eastAsia="it-CH"/>
+                        </w:rPr>
+                        <w:t>.</w:t>
+                      </w:r>
+                      <w:r>
+                        <w:rPr>
+                          <w:rFonts w:ascii="Consolas" w:hAnsi="Consolas"/>
+                          <w:color w:val="001080"/>
+                          <w:sz w:val="20"/>
+                          <w:lang w:eastAsia="it-CH"/>
+                        </w:rPr>
+                        <w:t>PIPE</w:t>
+                      </w:r>
+                      <w:proofErr w:type="spellEnd"/>
+                      <w:r>
+                        <w:rPr>
+                          <w:rFonts w:ascii="Consolas" w:hAnsi="Consolas"/>
+                          <w:color w:val="000000"/>
+                          <w:sz w:val="20"/>
+                          <w:lang w:eastAsia="it-CH"/>
+                        </w:rPr>
+                        <w:t xml:space="preserve">, </w:t>
+                      </w:r>
+                      <w:proofErr w:type="spellStart"/>
+                      <w:r>
+                        <w:rPr>
+                          <w:rFonts w:ascii="Consolas" w:hAnsi="Consolas"/>
+                          <w:color w:val="001080"/>
+                          <w:sz w:val="20"/>
+                          <w:lang w:eastAsia="it-CH"/>
+                        </w:rPr>
+                        <w:t>stderr</w:t>
+                      </w:r>
+                      <w:proofErr w:type="spellEnd"/>
+                      <w:r>
+                        <w:rPr>
+                          <w:rFonts w:ascii="Consolas" w:hAnsi="Consolas"/>
+                          <w:color w:val="000000"/>
+                          <w:sz w:val="20"/>
+                          <w:lang w:eastAsia="it-CH"/>
+                        </w:rPr>
+                        <w:t>=</w:t>
+                      </w:r>
+                      <w:proofErr w:type="spellStart"/>
+                      <w:r>
+                        <w:rPr>
+                          <w:rFonts w:ascii="Consolas" w:hAnsi="Consolas"/>
+                          <w:color w:val="267F99"/>
+                          <w:sz w:val="20"/>
+                          <w:lang w:eastAsia="it-CH"/>
+                        </w:rPr>
+                        <w:t>subprocess</w:t>
+                      </w:r>
+                      <w:r>
+                        <w:rPr>
+                          <w:rFonts w:ascii="Consolas" w:hAnsi="Consolas"/>
+                          <w:color w:val="000000"/>
+                          <w:sz w:val="20"/>
+                          <w:lang w:eastAsia="it-CH"/>
+                        </w:rPr>
+                        <w:t>.</w:t>
+                      </w:r>
+                      <w:r>
+                        <w:rPr>
+                          <w:rFonts w:ascii="Consolas" w:hAnsi="Consolas"/>
+                          <w:color w:val="001080"/>
+                          <w:sz w:val="20"/>
+                          <w:lang w:eastAsia="it-CH"/>
+                        </w:rPr>
+                        <w:t>PIPE</w:t>
+                      </w:r>
+                      <w:proofErr w:type="spellEnd"/>
+                      <w:r>
+                        <w:rPr>
+                          <w:rFonts w:ascii="Consolas" w:hAnsi="Consolas"/>
+                          <w:color w:val="000000"/>
+                          <w:sz w:val="20"/>
+                          <w:lang w:eastAsia="it-CH"/>
+                        </w:rPr>
+                        <w:t>)</w:t>
+                      </w:r>
+                    </w:p>
+                    <w:p>
+                      <w:pPr>
+                        <w:shd w:val="clear" w:color="auto" w:fill="FFFFFF"/>
+                        <w:spacing w:line="285" w:lineRule="atLeast"/>
+                        <w:rPr>
+                          <w:rFonts w:ascii="Consolas" w:hAnsi="Consolas"/>
+                          <w:color w:val="000000"/>
+                          <w:sz w:val="20"/>
+                          <w:lang w:eastAsia="it-CH"/>
+                        </w:rPr>
+                      </w:pPr>
+                      <w:proofErr w:type="spellStart"/>
+                      <w:r>
+                        <w:rPr>
+                          <w:rFonts w:ascii="Consolas" w:hAnsi="Consolas"/>
+                          <w:color w:val="001080"/>
+                          <w:sz w:val="20"/>
+                          <w:lang w:eastAsia="it-CH"/>
+                        </w:rPr>
+                        <w:t>git_fetch_result</w:t>
+                      </w:r>
+                      <w:proofErr w:type="spellEnd"/>
+                      <w:r>
+                        <w:rPr>
+                          <w:rFonts w:ascii="Consolas" w:hAnsi="Consolas"/>
+                          <w:color w:val="000000"/>
+                          <w:sz w:val="20"/>
+                          <w:lang w:eastAsia="it-CH"/>
+                        </w:rPr>
+                        <w:t xml:space="preserve"> = </w:t>
+                      </w:r>
+                      <w:proofErr w:type="spellStart"/>
+                      <w:r>
+                        <w:rPr>
+                          <w:rFonts w:ascii="Consolas" w:hAnsi="Consolas"/>
+                          <w:color w:val="001080"/>
+                          <w:sz w:val="20"/>
+                          <w:lang w:eastAsia="it-CH"/>
+                        </w:rPr>
+                        <w:t>git_</w:t>
+                      </w:r>
+                      <w:proofErr w:type="gramStart"/>
+                      <w:r>
+                        <w:rPr>
+                          <w:rFonts w:ascii="Consolas" w:hAnsi="Consolas"/>
+                          <w:color w:val="001080"/>
+                          <w:sz w:val="20"/>
+                          <w:lang w:eastAsia="it-CH"/>
+                        </w:rPr>
+                        <w:t>process</w:t>
+                      </w:r>
+                      <w:r>
+                        <w:rPr>
+                          <w:rFonts w:ascii="Consolas" w:hAnsi="Consolas"/>
+                          <w:color w:val="000000"/>
+                          <w:sz w:val="20"/>
+                          <w:lang w:eastAsia="it-CH"/>
+                        </w:rPr>
+                        <w:t>.</w:t>
+                      </w:r>
+                      <w:r>
+                        <w:rPr>
+                          <w:rFonts w:ascii="Consolas" w:hAnsi="Consolas"/>
+                          <w:color w:val="795E26"/>
+                          <w:sz w:val="20"/>
+                          <w:lang w:eastAsia="it-CH"/>
+                        </w:rPr>
+                        <w:t>communicate</w:t>
+                      </w:r>
+                      <w:proofErr w:type="spellEnd"/>
+                      <w:proofErr w:type="gramEnd"/>
+                      <w:r>
+                        <w:rPr>
+                          <w:rFonts w:ascii="Consolas" w:hAnsi="Consolas"/>
+                          <w:color w:val="000000"/>
+                          <w:sz w:val="20"/>
+                          <w:lang w:eastAsia="it-CH"/>
+                        </w:rPr>
+                        <w:t>()</w:t>
+                      </w:r>
+                    </w:p>
+                    <w:p>
+                      <w:pPr>
+                        <w:shd w:val="clear" w:color="auto" w:fill="FFFFFF"/>
+                        <w:spacing w:line="285" w:lineRule="atLeast"/>
+                        <w:rPr>
+                          <w:rFonts w:ascii="Consolas" w:hAnsi="Consolas"/>
+                          <w:color w:val="000000"/>
+                          <w:sz w:val="20"/>
+                          <w:lang w:eastAsia="it-CH"/>
+                        </w:rPr>
+                      </w:pPr>
+                      <w:proofErr w:type="spellStart"/>
+                      <w:r>
+                        <w:rPr>
+                          <w:rFonts w:ascii="Consolas" w:hAnsi="Consolas"/>
+                          <w:color w:val="AF00DB"/>
+                          <w:sz w:val="20"/>
+                          <w:lang w:eastAsia="it-CH"/>
+                        </w:rPr>
+                        <w:t>if</w:t>
+                      </w:r>
+                      <w:proofErr w:type="spellEnd"/>
+                      <w:r>
+                        <w:rPr>
+                          <w:rFonts w:ascii="Consolas" w:hAnsi="Consolas"/>
+                          <w:color w:val="000000"/>
+                          <w:sz w:val="20"/>
+                          <w:lang w:eastAsia="it-CH"/>
+                        </w:rPr>
+                        <w:t xml:space="preserve"> </w:t>
+                      </w:r>
+                      <w:proofErr w:type="spellStart"/>
+                      <w:r>
+                        <w:rPr>
+                          <w:rFonts w:ascii="Consolas" w:hAnsi="Consolas"/>
+                          <w:color w:val="001080"/>
+                          <w:sz w:val="20"/>
+                          <w:lang w:eastAsia="it-CH"/>
+                        </w:rPr>
+                        <w:t>git_fetch_</w:t>
+                      </w:r>
+                      <w:proofErr w:type="gramStart"/>
+                      <w:r>
+                        <w:rPr>
+                          <w:rFonts w:ascii="Consolas" w:hAnsi="Consolas"/>
+                          <w:color w:val="001080"/>
+                          <w:sz w:val="20"/>
+                          <w:lang w:eastAsia="it-CH"/>
+                        </w:rPr>
+                        <w:t>result</w:t>
+                      </w:r>
+                      <w:proofErr w:type="spellEnd"/>
+                      <w:r>
+                        <w:rPr>
+                          <w:rFonts w:ascii="Consolas" w:hAnsi="Consolas"/>
+                          <w:color w:val="000000"/>
+                          <w:sz w:val="20"/>
+                          <w:lang w:eastAsia="it-CH"/>
+                        </w:rPr>
+                        <w:t xml:space="preserve"> !</w:t>
+                      </w:r>
+                      <w:proofErr w:type="gramEnd"/>
+                      <w:r>
+                        <w:rPr>
+                          <w:rFonts w:ascii="Consolas" w:hAnsi="Consolas"/>
+                          <w:color w:val="000000"/>
+                          <w:sz w:val="20"/>
+                          <w:lang w:eastAsia="it-CH"/>
+                        </w:rPr>
+                        <w:t>= (</w:t>
+                      </w:r>
+                      <w:r>
+                        <w:rPr>
+                          <w:rFonts w:ascii="Consolas" w:hAnsi="Consolas"/>
+                          <w:color w:val="0000FF"/>
+                          <w:sz w:val="20"/>
+                          <w:lang w:eastAsia="it-CH"/>
+                        </w:rPr>
+                        <w:t>b</w:t>
+                      </w:r>
+                      <w:r>
+                        <w:rPr>
+                          <w:rFonts w:ascii="Consolas" w:hAnsi="Consolas"/>
+                          <w:color w:val="A31515"/>
+                          <w:sz w:val="20"/>
+                          <w:lang w:eastAsia="it-CH"/>
+                        </w:rPr>
+                        <w:t>''</w:t>
+                      </w:r>
+                      <w:r>
+                        <w:rPr>
+                          <w:rFonts w:ascii="Consolas" w:hAnsi="Consolas"/>
+                          <w:color w:val="000000"/>
+                          <w:sz w:val="20"/>
+                          <w:lang w:eastAsia="it-CH"/>
+                        </w:rPr>
+                        <w:t xml:space="preserve">, </w:t>
+                      </w:r>
+                      <w:r>
+                        <w:rPr>
+                          <w:rFonts w:ascii="Consolas" w:hAnsi="Consolas"/>
+                          <w:color w:val="0000FF"/>
+                          <w:sz w:val="20"/>
+                          <w:lang w:eastAsia="it-CH"/>
+                        </w:rPr>
+                        <w:t>b</w:t>
+                      </w:r>
+                      <w:r>
+                        <w:rPr>
+                          <w:rFonts w:ascii="Consolas" w:hAnsi="Consolas"/>
+                          <w:color w:val="A31515"/>
+                          <w:sz w:val="20"/>
+                          <w:lang w:eastAsia="it-CH"/>
+                        </w:rPr>
+                        <w:t>''</w:t>
+                      </w:r>
+                      <w:r>
+                        <w:rPr>
+                          <w:rFonts w:ascii="Consolas" w:hAnsi="Consolas"/>
+                          <w:color w:val="000000"/>
+                          <w:sz w:val="20"/>
+                          <w:lang w:eastAsia="it-CH"/>
+                        </w:rPr>
+                        <w:t>):</w:t>
+                      </w:r>
+                    </w:p>
+                    <w:p>
+                      <w:pPr>
+                        <w:shd w:val="clear" w:color="auto" w:fill="FFFFFF"/>
+                        <w:spacing w:line="285" w:lineRule="atLeast"/>
+                        <w:rPr>
+                          <w:rFonts w:ascii="Consolas" w:hAnsi="Consolas"/>
+                          <w:color w:val="000000"/>
+                          <w:sz w:val="20"/>
+                          <w:lang w:eastAsia="it-CH"/>
+                        </w:rPr>
+                      </w:pPr>
+                      <w:r>
+                        <w:rPr>
+                          <w:rFonts w:ascii="Consolas" w:hAnsi="Consolas"/>
+                          <w:color w:val="000000"/>
+                          <w:sz w:val="20"/>
+                          <w:lang w:eastAsia="it-CH"/>
+                        </w:rPr>
+                        <w:t xml:space="preserve">    </w:t>
+                      </w:r>
+                      <w:proofErr w:type="spellStart"/>
+                      <w:proofErr w:type="gramStart"/>
+                      <w:r>
+                        <w:rPr>
+                          <w:rFonts w:ascii="Consolas" w:hAnsi="Consolas"/>
+                          <w:color w:val="267F99"/>
+                          <w:sz w:val="20"/>
+                          <w:lang w:eastAsia="it-CH"/>
+                        </w:rPr>
+                        <w:t>subprocess</w:t>
+                      </w:r>
+                      <w:r>
+                        <w:rPr>
+                          <w:rFonts w:ascii="Consolas" w:hAnsi="Consolas"/>
+                          <w:color w:val="000000"/>
+                          <w:sz w:val="20"/>
+                          <w:lang w:eastAsia="it-CH"/>
+                        </w:rPr>
+                        <w:t>.</w:t>
+                      </w:r>
+                      <w:r>
+                        <w:rPr>
+                          <w:rFonts w:ascii="Consolas" w:hAnsi="Consolas"/>
+                          <w:color w:val="795E26"/>
+                          <w:sz w:val="20"/>
+                          <w:lang w:eastAsia="it-CH"/>
+                        </w:rPr>
+                        <w:t>check</w:t>
+                      </w:r>
+                      <w:proofErr w:type="gramEnd"/>
+                      <w:r>
+                        <w:rPr>
+                          <w:rFonts w:ascii="Consolas" w:hAnsi="Consolas"/>
+                          <w:color w:val="795E26"/>
+                          <w:sz w:val="20"/>
+                          <w:lang w:eastAsia="it-CH"/>
+                        </w:rPr>
+                        <w:t>_output</w:t>
+                      </w:r>
+                      <w:proofErr w:type="spellEnd"/>
+                      <w:r>
+                        <w:rPr>
+                          <w:rFonts w:ascii="Consolas" w:hAnsi="Consolas"/>
+                          <w:color w:val="000000"/>
+                          <w:sz w:val="20"/>
+                          <w:lang w:eastAsia="it-CH"/>
+                        </w:rPr>
+                        <w:t>(</w:t>
+                      </w:r>
+                      <w:r>
+                        <w:rPr>
+                          <w:rFonts w:ascii="Consolas" w:hAnsi="Consolas"/>
+                          <w:color w:val="A31515"/>
+                          <w:sz w:val="20"/>
+                          <w:lang w:eastAsia="it-CH"/>
+                        </w:rPr>
+                        <w:t>"</w:t>
+                      </w:r>
+                      <w:proofErr w:type="spellStart"/>
+                      <w:r>
+                        <w:rPr>
+                          <w:rFonts w:ascii="Consolas" w:hAnsi="Consolas"/>
+                          <w:color w:val="A31515"/>
+                          <w:sz w:val="20"/>
+                          <w:lang w:eastAsia="it-CH"/>
+                        </w:rPr>
+                        <w:t>git</w:t>
+                      </w:r>
+                      <w:proofErr w:type="spellEnd"/>
+                      <w:r>
+                        <w:rPr>
+                          <w:rFonts w:ascii="Consolas" w:hAnsi="Consolas"/>
+                          <w:color w:val="A31515"/>
+                          <w:sz w:val="20"/>
+                          <w:lang w:eastAsia="it-CH"/>
+                        </w:rPr>
+                        <w:t xml:space="preserve"> pull"</w:t>
+                      </w:r>
+                      <w:r>
+                        <w:rPr>
+                          <w:rFonts w:ascii="Consolas" w:hAnsi="Consolas"/>
+                          <w:color w:val="000000"/>
+                          <w:sz w:val="20"/>
+                          <w:lang w:eastAsia="it-CH"/>
+                        </w:rPr>
+                        <w:t xml:space="preserve">, </w:t>
+                      </w:r>
+                      <w:proofErr w:type="spellStart"/>
+                      <w:r>
+                        <w:rPr>
+                          <w:rFonts w:ascii="Consolas" w:hAnsi="Consolas"/>
+                          <w:color w:val="001080"/>
+                          <w:sz w:val="20"/>
+                          <w:lang w:eastAsia="it-CH"/>
+                        </w:rPr>
+                        <w:t>shell</w:t>
+                      </w:r>
+                      <w:proofErr w:type="spellEnd"/>
+                      <w:r>
+                        <w:rPr>
+                          <w:rFonts w:ascii="Consolas" w:hAnsi="Consolas"/>
+                          <w:color w:val="000000"/>
+                          <w:sz w:val="20"/>
+                          <w:lang w:eastAsia="it-CH"/>
+                        </w:rPr>
+                        <w:t>=</w:t>
+                      </w:r>
+                      <w:r>
+                        <w:rPr>
+                          <w:rFonts w:ascii="Consolas" w:hAnsi="Consolas"/>
+                          <w:color w:val="0000FF"/>
+                          <w:sz w:val="20"/>
+                          <w:lang w:eastAsia="it-CH"/>
+                        </w:rPr>
+                        <w:t>True</w:t>
+                      </w:r>
+                      <w:r>
+                        <w:rPr>
+                          <w:rFonts w:ascii="Consolas" w:hAnsi="Consolas"/>
+                          <w:color w:val="000000"/>
+                          <w:sz w:val="20"/>
+                          <w:lang w:eastAsia="it-CH"/>
+                        </w:rPr>
+                        <w:t>)</w:t>
+                      </w:r>
+                    </w:p>
+                    <w:p>
+                      <w:pPr>
+                        <w:shd w:val="clear" w:color="auto" w:fill="FFFFFF"/>
+                        <w:spacing w:line="285" w:lineRule="atLeast"/>
+                        <w:rPr>
+                          <w:rFonts w:ascii="Consolas" w:hAnsi="Consolas"/>
+                          <w:color w:val="000000"/>
+                          <w:sz w:val="20"/>
+                          <w:lang w:eastAsia="it-CH"/>
+                        </w:rPr>
+                      </w:pPr>
+                      <w:r>
+                        <w:rPr>
+                          <w:rFonts w:ascii="Consolas" w:hAnsi="Consolas"/>
+                          <w:color w:val="000000"/>
+                          <w:sz w:val="20"/>
+                          <w:lang w:eastAsia="it-CH"/>
+                        </w:rPr>
+                        <w:t xml:space="preserve">    </w:t>
+                      </w:r>
+                      <w:proofErr w:type="spellStart"/>
+                      <w:proofErr w:type="gramStart"/>
+                      <w:r>
+                        <w:rPr>
+                          <w:rFonts w:ascii="Consolas" w:hAnsi="Consolas"/>
+                          <w:color w:val="267F99"/>
+                          <w:sz w:val="20"/>
+                          <w:lang w:eastAsia="it-CH"/>
+                        </w:rPr>
+                        <w:t>subprocess</w:t>
+                      </w:r>
+                      <w:r>
+                        <w:rPr>
+                          <w:rFonts w:ascii="Consolas" w:hAnsi="Consolas"/>
+                          <w:color w:val="000000"/>
+                          <w:sz w:val="20"/>
+                          <w:lang w:eastAsia="it-CH"/>
+                        </w:rPr>
+                        <w:t>.</w:t>
+                      </w:r>
+                      <w:r>
+                        <w:rPr>
+                          <w:rFonts w:ascii="Consolas" w:hAnsi="Consolas"/>
+                          <w:color w:val="795E26"/>
+                          <w:sz w:val="20"/>
+                          <w:lang w:eastAsia="it-CH"/>
+                        </w:rPr>
+                        <w:t>check</w:t>
+                      </w:r>
+                      <w:proofErr w:type="gramEnd"/>
+                      <w:r>
+                        <w:rPr>
+                          <w:rFonts w:ascii="Consolas" w:hAnsi="Consolas"/>
+                          <w:color w:val="795E26"/>
+                          <w:sz w:val="20"/>
+                          <w:lang w:eastAsia="it-CH"/>
+                        </w:rPr>
+                        <w:t>_output</w:t>
+                      </w:r>
+                      <w:proofErr w:type="spellEnd"/>
+                      <w:r>
+                        <w:rPr>
+                          <w:rFonts w:ascii="Consolas" w:hAnsi="Consolas"/>
+                          <w:color w:val="000000"/>
+                          <w:sz w:val="20"/>
+                          <w:lang w:eastAsia="it-CH"/>
+                        </w:rPr>
+                        <w:t>(</w:t>
+                      </w:r>
+                      <w:r>
+                        <w:rPr>
+                          <w:rFonts w:ascii="Consolas" w:hAnsi="Consolas"/>
+                          <w:color w:val="A31515"/>
+                          <w:sz w:val="20"/>
+                          <w:lang w:eastAsia="it-CH"/>
+                        </w:rPr>
+                        <w:t xml:space="preserve">"pm2 </w:t>
+                      </w:r>
+                      <w:proofErr w:type="spellStart"/>
+                      <w:r>
+                        <w:rPr>
+                          <w:rFonts w:ascii="Consolas" w:hAnsi="Consolas"/>
+                          <w:color w:val="A31515"/>
+                          <w:sz w:val="20"/>
+                          <w:lang w:eastAsia="it-CH"/>
+                        </w:rPr>
+                        <w:t>restart</w:t>
+                      </w:r>
+                      <w:proofErr w:type="spellEnd"/>
+                      <w:r>
+                        <w:rPr>
+                          <w:rFonts w:ascii="Consolas" w:hAnsi="Consolas"/>
+                          <w:color w:val="A31515"/>
+                          <w:sz w:val="20"/>
+                          <w:lang w:eastAsia="it-CH"/>
+                        </w:rPr>
+                        <w:t xml:space="preserve"> app"</w:t>
+                      </w:r>
+                      <w:r>
+                        <w:rPr>
+                          <w:rFonts w:ascii="Consolas" w:hAnsi="Consolas"/>
+                          <w:color w:val="000000"/>
+                          <w:sz w:val="20"/>
+                          <w:lang w:eastAsia="it-CH"/>
+                        </w:rPr>
+                        <w:t xml:space="preserve">, </w:t>
+                      </w:r>
+                      <w:proofErr w:type="spellStart"/>
+                      <w:r>
+                        <w:rPr>
+                          <w:rFonts w:ascii="Consolas" w:hAnsi="Consolas"/>
+                          <w:color w:val="001080"/>
+                          <w:sz w:val="20"/>
+                          <w:lang w:eastAsia="it-CH"/>
+                        </w:rPr>
+                        <w:t>shell</w:t>
+                      </w:r>
+                      <w:proofErr w:type="spellEnd"/>
+                      <w:r>
+                        <w:rPr>
+                          <w:rFonts w:ascii="Consolas" w:hAnsi="Consolas"/>
+                          <w:color w:val="000000"/>
+                          <w:sz w:val="20"/>
+                          <w:lang w:eastAsia="it-CH"/>
+                        </w:rPr>
+                        <w:t>=</w:t>
+                      </w:r>
+                      <w:r>
+                        <w:rPr>
+                          <w:rFonts w:ascii="Consolas" w:hAnsi="Consolas"/>
+                          <w:color w:val="0000FF"/>
+                          <w:sz w:val="20"/>
+                          <w:lang w:eastAsia="it-CH"/>
+                        </w:rPr>
+                        <w:t>True</w:t>
+                      </w:r>
+                      <w:r>
+                        <w:rPr>
+                          <w:rFonts w:ascii="Consolas" w:hAnsi="Consolas"/>
+                          <w:color w:val="000000"/>
+                          <w:sz w:val="20"/>
+                          <w:lang w:eastAsia="it-CH"/>
+                        </w:rPr>
+                        <w:t>)</w:t>
+                      </w:r>
+                    </w:p>
+                    <w:p>
+                      <w:pPr>
+                        <w:rPr>
+                          <w:sz w:val="20"/>
+                        </w:rPr>
+                      </w:pPr>
+                    </w:p>
+                  </w:txbxContent>
+                </v:textbox>
+                <w10:wrap anchorx="margin"/>
+              </v:shape>
+            </w:pict>
+          </mc:Fallback>
+        </mc:AlternateContent>
+      </w:r>
+    </w:p>
+    <w:p>
+      <w:pPr>
+        <w:rPr>
+          <w:lang w:val="it-IT"/>
+        </w:rPr>
+      </w:pPr>
+    </w:p>
+    <w:p>
+      <w:pPr>
+        <w:rPr>
+          <w:lang w:val="it-IT"/>
+        </w:rPr>
+      </w:pPr>
+    </w:p>
+    <w:p>
+      <w:pPr>
+        <w:rPr>
+          <w:lang w:val="it-IT"/>
+        </w:rPr>
+      </w:pPr>
+    </w:p>
+    <w:p>
+      <w:pPr>
+        <w:rPr>
+          <w:lang w:val="it-IT"/>
+        </w:rPr>
+      </w:pPr>
+    </w:p>
+    <w:p>
+      <w:pPr>
+        <w:rPr>
+          <w:lang w:val="it-IT"/>
+        </w:rPr>
+      </w:pPr>
+    </w:p>
+    <w:p>
+      <w:pPr>
+        <w:rPr>
+          <w:lang w:val="it-IT"/>
+        </w:rPr>
+      </w:pPr>
+    </w:p>
+    <w:p>
+      <w:pPr>
+        <w:rPr>
+          <w:lang w:val="it-IT"/>
+        </w:rPr>
+      </w:pPr>
+    </w:p>
+    <w:p>
+      <w:pPr>
+        <w:rPr>
+          <w:lang w:val="it-IT"/>
+        </w:rPr>
+      </w:pPr>
+    </w:p>
+    <w:p>
+      <w:pPr>
+        <w:rPr>
+          <w:lang w:val="it-IT"/>
+        </w:rPr>
+      </w:pPr>
+    </w:p>
+    <w:p>
+      <w:pPr>
+        <w:rPr>
+          <w:lang w:val="it-IT"/>
+        </w:rPr>
+      </w:pPr>
+    </w:p>
+    <w:p>
+      <w:pPr>
+        <w:pStyle w:val="Titolo2"/>
+        <w:rPr>
+          <w:lang w:val="it-CH"/>
+        </w:rPr>
+      </w:pPr>
+      <w:bookmarkStart w:id="31" w:name="_Toc461179224"/>
+      <w:bookmarkStart w:id="32" w:name="_Toc156567843"/>
+      <w:r>
+        <w:rPr>
+          <w:lang w:val="it-CH"/>
+        </w:rPr>
+        <w:t>Protocollo di test</w:t>
+      </w:r>
       <w:bookmarkEnd w:id="31"/>
-    </w:p>
-    <w:p>
-      <w:pPr>
-        <w:pStyle w:val="Titolo2"/>
-        <w:rPr>
-          <w:lang w:val="it-CH"/>
-        </w:rPr>
-      </w:pPr>
-      <w:bookmarkStart w:id="32" w:name="_Toc461179224"/>
-      <w:bookmarkStart w:id="33" w:name="_Toc156567843"/>
-      <w:r>
-        <w:rPr>
-          <w:lang w:val="it-CH"/>
-        </w:rPr>
-        <w:t>Protocollo di test</w:t>
-      </w:r>
       <w:bookmarkEnd w:id="32"/>
+    </w:p>
+    <w:p>
+      <w:r>
+        <w:t xml:space="preserve">Infine per fare in modo che lo script venga eseguito continuamente, è stato creato un </w:t>
+      </w:r>
+      <w:proofErr w:type="spellStart"/>
+      <w:r>
+        <w:t>CronJob</w:t>
+      </w:r>
+      <w:proofErr w:type="spellEnd"/>
+      <w:r>
+        <w:t xml:space="preserve"> </w:t>
+      </w:r>
+      <w:r>
+        <w:t>che esegue lo script ogni minuto.</w:t>
+      </w:r>
+    </w:p>
+    <w:p>
+      <w:r>
+        <w:rPr>
+          <w:noProof/>
+        </w:rPr>
+        <mc:AlternateContent>
+          <mc:Choice Requires="wps">
+            <w:drawing>
+              <wp:anchor distT="0" distB="0" distL="114300" distR="114300" simplePos="0" relativeHeight="251675648" behindDoc="0" locked="0" layoutInCell="1" allowOverlap="1" wp14:anchorId="78B8F38C" wp14:editId="41F73281">
+                <wp:simplePos x="0" y="0"/>
+                <wp:positionH relativeFrom="column">
+                  <wp:posOffset>1440815</wp:posOffset>
+                </wp:positionH>
+                <wp:positionV relativeFrom="paragraph">
+                  <wp:posOffset>459105</wp:posOffset>
+                </wp:positionV>
+                <wp:extent cx="3211830" cy="635"/>
+                <wp:effectExtent l="0" t="0" r="0" b="0"/>
+                <wp:wrapNone/>
+                <wp:docPr id="22" name="Casella di testo 22"/>
+                <wp:cNvGraphicFramePr/>
+                <a:graphic xmlns:a="http://schemas.openxmlformats.org/drawingml/2006/main">
+                  <a:graphicData uri="http://schemas.microsoft.com/office/word/2010/wordprocessingShape">
+                    <wps:wsp>
+                      <wps:cNvSpPr txBox="1"/>
+                      <wps:spPr>
+                        <a:xfrm>
+                          <a:off x="0" y="0"/>
+                          <a:ext cx="3211830" cy="635"/>
+                        </a:xfrm>
+                        <a:prstGeom prst="rect">
+                          <a:avLst/>
+                        </a:prstGeom>
+                        <a:solidFill>
+                          <a:prstClr val="white"/>
+                        </a:solidFill>
+                        <a:ln>
+                          <a:noFill/>
+                        </a:ln>
+                      </wps:spPr>
+                      <wps:txbx>
+                        <w:txbxContent>
+                          <w:p>
+                            <w:pPr>
+                              <w:pStyle w:val="Didascalia"/>
+                              <w:jc w:val="center"/>
+                              <w:rPr>
+                                <w:noProof/>
+                                <w:sz w:val="20"/>
+                              </w:rPr>
+                            </w:pPr>
+                            <w:r>
+                              <w:rPr>
+                                <w:sz w:val="20"/>
+                              </w:rPr>
+                              <w:t xml:space="preserve">Figura </w:t>
+                            </w:r>
+                            <w:r>
+                              <w:rPr>
+                                <w:sz w:val="20"/>
+                              </w:rPr>
+                              <w:fldChar w:fldCharType="begin"/>
+                            </w:r>
+                            <w:r>
+                              <w:rPr>
+                                <w:sz w:val="20"/>
+                              </w:rPr>
+                              <w:instrText xml:space="preserve"> SEQ Figura \* ARABIC </w:instrText>
+                            </w:r>
+                            <w:r>
+                              <w:rPr>
+                                <w:sz w:val="20"/>
+                              </w:rPr>
+                              <w:fldChar w:fldCharType="separate"/>
+                            </w:r>
+                            <w:r>
+                              <w:rPr>
+                                <w:noProof/>
+                                <w:sz w:val="20"/>
+                              </w:rPr>
+                              <w:t>9</w:t>
+                            </w:r>
+                            <w:r>
+                              <w:rPr>
+                                <w:sz w:val="20"/>
+                              </w:rPr>
+                              <w:fldChar w:fldCharType="end"/>
+                            </w:r>
+                            <w:r>
+                              <w:rPr>
+                                <w:sz w:val="20"/>
+                              </w:rPr>
+                              <w:t xml:space="preserve"> </w:t>
+                            </w:r>
+                            <w:proofErr w:type="spellStart"/>
+                            <w:r>
+                              <w:rPr>
+                                <w:sz w:val="20"/>
+                              </w:rPr>
+                              <w:t>CronJob</w:t>
+                            </w:r>
+                            <w:proofErr w:type="spellEnd"/>
+                            <w:r>
+                              <w:rPr>
+                                <w:sz w:val="20"/>
+                              </w:rPr>
+                              <w:t xml:space="preserve"> auto_deploy.py</w:t>
+                            </w:r>
+                          </w:p>
+                        </w:txbxContent>
+                      </wps:txbx>
+                      <wps:bodyPr rot="0" spcFirstLastPara="0" vertOverflow="overflow" horzOverflow="overflow" vert="horz" wrap="square" lIns="0" tIns="0" rIns="0" bIns="0" numCol="1" spcCol="0" rtlCol="0" fromWordArt="0" anchor="t" anchorCtr="0" forceAA="0" compatLnSpc="1">
+                        <a:prstTxWarp prst="textNoShape">
+                          <a:avLst/>
+                        </a:prstTxWarp>
+                        <a:spAutoFit/>
+                      </wps:bodyPr>
+                    </wps:wsp>
+                  </a:graphicData>
+                </a:graphic>
+              </wp:anchor>
+            </w:drawing>
+          </mc:Choice>
+          <mc:Fallback>
+            <w:pict>
+              <v:shape w14:anchorId="78B8F38C" id="Casella di testo 22" o:spid="_x0000_s1034" type="#_x0000_t202" style="position:absolute;margin-left:113.45pt;margin-top:36.15pt;width:252.9pt;height:.05pt;z-index:251675648;visibility:visible;mso-wrap-style:square;mso-wrap-distance-left:9pt;mso-wrap-distance-top:0;mso-wrap-distance-right:9pt;mso-wrap-distance-bottom:0;mso-position-horizontal:absolute;mso-position-horizontal-relative:text;mso-position-vertical:absolute;mso-position-vertical-relative:text;v-text-anchor:top" o:gfxdata="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" stroked="f">
+                <v:textbox style="mso-fit-shape-to-text:t" inset="0,0,0,0">
+                  <w:txbxContent>
+                    <w:p>
+                      <w:pPr>
+                        <w:pStyle w:val="Didascalia"/>
+                        <w:jc w:val="center"/>
+                        <w:rPr>
+                          <w:noProof/>
+                          <w:sz w:val="20"/>
+                        </w:rPr>
+                      </w:pPr>
+                      <w:r>
+                        <w:rPr>
+                          <w:sz w:val="20"/>
+                        </w:rPr>
+                        <w:t xml:space="preserve">Figura </w:t>
+                      </w:r>
+                      <w:r>
+                        <w:rPr>
+                          <w:sz w:val="20"/>
+                        </w:rPr>
+                        <w:fldChar w:fldCharType="begin"/>
+                      </w:r>
+                      <w:r>
+                        <w:rPr>
+                          <w:sz w:val="20"/>
+                        </w:rPr>
+                        <w:instrText xml:space="preserve"> SEQ Figura \* ARABIC </w:instrText>
+                      </w:r>
+                      <w:r>
+                        <w:rPr>
+                          <w:sz w:val="20"/>
+                        </w:rPr>
+                        <w:fldChar w:fldCharType="separate"/>
+                      </w:r>
+                      <w:r>
+                        <w:rPr>
+                          <w:noProof/>
+                          <w:sz w:val="20"/>
+                        </w:rPr>
+                        <w:t>9</w:t>
+                      </w:r>
+                      <w:r>
+                        <w:rPr>
+                          <w:sz w:val="20"/>
+                        </w:rPr>
+                        <w:fldChar w:fldCharType="end"/>
+                      </w:r>
+                      <w:r>
+                        <w:rPr>
+                          <w:sz w:val="20"/>
+                        </w:rPr>
+                        <w:t xml:space="preserve"> </w:t>
+                      </w:r>
+                      <w:proofErr w:type="spellStart"/>
+                      <w:r>
+                        <w:rPr>
+                          <w:sz w:val="20"/>
+                        </w:rPr>
+                        <w:t>CronJob</w:t>
+                      </w:r>
+                      <w:proofErr w:type="spellEnd"/>
+                      <w:r>
+                        <w:rPr>
+                          <w:sz w:val="20"/>
+                        </w:rPr>
+                        <w:t xml:space="preserve"> auto_deploy.py</w:t>
+                      </w:r>
+                    </w:p>
+                  </w:txbxContent>
+                </v:textbox>
+              </v:shape>
+            </w:pict>
+          </mc:Fallback>
+        </mc:AlternateContent>
+      </w:r>
+      <w:r>
+        <w:rPr>
+          <w:noProof/>
+        </w:rPr>
+        <mc:AlternateContent>
+          <mc:Choice Requires="wps">
+            <w:drawing>
+              <wp:anchor distT="0" distB="0" distL="114300" distR="114300" simplePos="0" relativeHeight="251673600" behindDoc="0" locked="0" layoutInCell="1" allowOverlap="1" wp14:anchorId="028F57DC" wp14:editId="6B2F8D60">
+                <wp:simplePos x="0" y="0"/>
+                <wp:positionH relativeFrom="margin">
+                  <wp:align>center</wp:align>
+                </wp:positionH>
+                <wp:positionV relativeFrom="paragraph">
+                  <wp:posOffset>92351</wp:posOffset>
+                </wp:positionV>
+                <wp:extent cx="3212326" cy="310101"/>
+                <wp:effectExtent l="0" t="0" r="26670" b="13970"/>
+                <wp:wrapNone/>
+                <wp:docPr id="21" name="Casella di testo 21"/>
+                <wp:cNvGraphicFramePr/>
+                <a:graphic xmlns:a="http://schemas.openxmlformats.org/drawingml/2006/main">
+                  <a:graphicData uri="http://schemas.microsoft.com/office/word/2010/wordprocessingShape">
+                    <wps:wsp>
+                      <wps:cNvSpPr txBox="1"/>
+                      <wps:spPr>
+                        <a:xfrm>
+                          <a:off x="0" y="0"/>
+                          <a:ext cx="3212326" cy="310101"/>
+                        </a:xfrm>
+                        <a:prstGeom prst="rect">
+                          <a:avLst/>
+                        </a:prstGeom>
+                        <a:solidFill>
+                          <a:schemeClr val="lt1"/>
+                        </a:solidFill>
+                        <a:ln w="6350">
+                          <a:solidFill>
+                            <a:prstClr val="black"/>
+                          </a:solidFill>
+                        </a:ln>
+                      </wps:spPr>
+                      <wps:txbx>
+                        <w:txbxContent>
+                          <w:p>
+                            <w:r>
+                              <w:t>* * * * * python3 /opt/scripts/auto_deploy.py</w:t>
+                            </w:r>
+                          </w:p>
+                        </w:txbxContent>
+                      </wps:txbx>
+                      <wps:bodyPr rot="0" spcFirstLastPara="0" vertOverflow="overflow" horzOverflow="overflow" vert="horz" wrap="square" lIns="91440" tIns="45720" rIns="91440" bIns="45720" numCol="1" spcCol="0" rtlCol="0" fromWordArt="0" anchor="t" anchorCtr="0" forceAA="0" compatLnSpc="1">
+                        <a:prstTxWarp prst="textNoShape">
+                          <a:avLst/>
+                        </a:prstTxWarp>
+                        <a:noAutofit/>
+                      </wps:bodyPr>
+                    </wps:wsp>
+                  </a:graphicData>
+                </a:graphic>
+                <wp14:sizeRelH relativeFrom="margin">
+                  <wp14:pctWidth>0</wp14:pctWidth>
+                </wp14:sizeRelH>
+                <wp14:sizeRelV relativeFrom="margin">
+                  <wp14:pctHeight>0</wp14:pctHeight>
+                </wp14:sizeRelV>
+              </wp:anchor>
+            </w:drawing>
+          </mc:Choice>
+          <mc:Fallback>
+            <w:pict>
+              <v:shape w14:anchorId="028F57DC" id="Casella di testo 21" o:spid="_x0000_s1035" type="#_x0000_t202" style="position:absolute;margin-left:0;margin-top:7.25pt;width:252.95pt;height:24.4pt;z-index:251673600;visibility:visible;mso-wrap-style:square;mso-width-percent:0;mso-height-percent:0;mso-wrap-distance-left:9pt;mso-wrap-distance-top:0;mso-wrap-distance-right:9pt;mso-wrap-distance-bottom:0;mso-position-horizontal:center;mso-position-horizontal-relative:margin;mso-position-vertical:absolute;mso-position-vertical-relative:text;mso-width-percent:0;mso-height-percent:0;mso-width-relative:margin;mso-height-relative:margin;v-text-anchor:top" o:gfxdata="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" fillcolor="white [3201]" strokeweight=".5pt">
+                <v:textbox>
+                  <w:txbxContent>
+                    <w:p>
+                      <w:r>
+                        <w:t>* * * * * python3 /opt/scripts/auto_deploy.py</w:t>
+                      </w:r>
+                    </w:p>
+                  </w:txbxContent>
+                </v:textbox>
+                <w10:wrap anchorx="margin"/>
+              </v:shape>
+            </w:pict>
+          </mc:Fallback>
+        </mc:AlternateContent>
+      </w:r>
+    </w:p>
+    <w:p/>
+    <w:p/>
+    <w:p>
+      <w:r>
+        <w:br w:type="page"/>
+      </w:r>
+      <w:bookmarkStart w:id="33" w:name="_GoBack"/>
       <w:bookmarkEnd w:id="33"/>
     </w:p>
     <w:p>
       <w:r>
+        <w:lastRenderedPageBreak/>
         <w:t>Definire in modo accurato tutti i test che devono essere realizzati per garantire l’adempimento delle richieste formulate nei requisiti. I test fungono da garanzia di qualità del prodotto. Ogni test deve essere ripetibile alle stesse condizioni.</w:t>
       </w:r>
     </w:p>
@@ -11873,14 +14637,6 @@
                 <w:lang w:val="it-CH"/>
               </w:rPr>
               <w:br/>
-            </w:r>
-            <w:r>
-              <w:rPr>
-                <w:sz w:val="24"/>
-                <w:szCs w:val="24"/>
-                <w:lang w:val="it-CH"/>
-              </w:rPr>
-              <w:lastRenderedPageBreak/>
               <w:t>Select the “1.2.001.txt” file,</w:t>
             </w:r>
             <w:r>
@@ -12397,7 +15153,6 @@
                 <w:szCs w:val="24"/>
                 <w:lang w:val="it-CH"/>
               </w:rPr>
-              <w:lastRenderedPageBreak/>
               <w:t>Risultati attesi</w:t>
             </w:r>
           </w:p>
@@ -12939,7 +15694,7 @@
           </mc:Choice>
           <mc:Fallback>
             <w:pict>
-              <v:shape w14:anchorId="0F9A587C" id="Casella di testo 19" o:spid="_x0000_s1032" type="#_x0000_t202" style="position:absolute;margin-left:145.25pt;margin-top:158.65pt;width:405.95pt;height:40.95pt;rotation:-30;z-index:251659264;visibility:visible;mso-wrap-style:square;mso-height-percent:0;mso-wrap-distance-left:9pt;mso-wrap-distance-top:0;mso-wrap-distance-right:9pt;mso-wrap-distance-bottom:0;mso-position-horizontal:absolute;mso-position-horizontal-relative:text;mso-position-vertical:absolute;mso-position-vertical-relative:text;mso-height-percent:0;mso-height-relative:margin;v-text-anchor:top" o:gfxdata="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" fillcolor="white [3201]" strokeweight=".5pt">
+              <v:shape w14:anchorId="0F9A587C" id="Casella di testo 19" o:spid="_x0000_s1036" type="#_x0000_t202" style="position:absolute;margin-left:145.25pt;margin-top:158.65pt;width:405.95pt;height:40.95pt;rotation:-30;z-index:251659264;visibility:visible;mso-wrap-style:square;mso-height-percent:0;mso-wrap-distance-left:9pt;mso-wrap-distance-top:0;mso-wrap-distance-right:9pt;mso-wrap-distance-bottom:0;mso-position-horizontal:absolute;mso-position-horizontal-relative:text;mso-position-vertical:absolute;mso-position-vertical-relative:text;mso-height-percent:0;mso-height-relative:margin;v-text-anchor:top" o:gfxdata="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" fillcolor="white [3201]" strokeweight=".5pt">
                 <v:fill opacity="27499f"/>
                 <v:textbox>
                   <w:txbxContent>
@@ -13039,7 +15794,7 @@
           <w:rPr>
             <w:noProof/>
           </w:rPr>
-          <w:t>8</w:t>
+          <w:t>10</w:t>
         </w:r>
       </w:fldSimple>
       <w:r>
@@ -14254,7 +17009,7 @@
         <w:noProof/>
         <w:sz w:val="20"/>
       </w:rPr>
-      <w:t>26.01.2024</w:t>
+      <w:t>02.02.2024</w:t>
     </w:r>
     <w:r>
       <w:rPr>
@@ -21148,7 +23903,7 @@
 </file>
 
 <file path=customXml/itemProps1.xml><?xml version="1.0" encoding="utf-8"?>
-<ds:datastoreItem xmlns:ds="http://schemas.openxmlformats.org/officeDocument/2006/customXml" ds:itemID="{FD56278A-4233-4E8F-AEDB-D6509C97AC79}">
+<ds:datastoreItem xmlns:ds="http://schemas.openxmlformats.org/officeDocument/2006/customXml" ds:itemID="{1AFB0F67-29B6-4504-BD66-98A07A549903}">
   <ds:schemaRefs>
     <ds:schemaRef ds:uri="http://schemas.openxmlformats.org/officeDocument/2006/bibliography"/>
   </ds:schemaRefs>

</xml_diff>